<commit_message>
Notes from lecture 2.
</commit_message>
<xml_diff>
--- a/Python Notes.docx
+++ b/Python Notes.docx
@@ -3,6 +3,15 @@
 <w:document xmlns:wpc="http://schemas.microsoft.com/office/word/2010/wordprocessingCanvas" xmlns:mc="http://schemas.openxmlformats.org/markup-compatibility/2006" xmlns:o="urn:schemas-microsoft-com:office:office" xmlns:r="http://schemas.openxmlformats.org/officeDocument/2006/relationships" xmlns:m="http://schemas.openxmlformats.org/officeDocument/2006/math" xmlns:v="urn:schemas-microsoft-com:vml" xmlns:wp14="http://schemas.microsoft.com/office/word/2010/wordprocessingDrawing" xmlns:wp="http://schemas.openxmlformats.org/drawingml/2006/wordprocessingDrawing" xmlns:w10="urn:schemas-microsoft-com:office:word" xmlns:w="http://schemas.openxmlformats.org/wordprocessingml/2006/main" xmlns:w14="http://schemas.microsoft.com/office/word/2010/wordml" xmlns:w15="http://schemas.microsoft.com/office/word/2012/wordml" xmlns:wpg="http://schemas.microsoft.com/office/word/2010/wordprocessingGroup" xmlns:wpi="http://schemas.microsoft.com/office/word/2010/wordprocessingInk" xmlns:wne="http://schemas.microsoft.com/office/word/2006/wordml" xmlns:wps="http://schemas.microsoft.com/office/word/2010/wordprocessingShape" mc:Ignorable="w14 w15 wp14">
   <w:body>
     <w:p>
+      <w:r>
+        <w:t xml:space="preserve">Lecture 1 </w:t>
+      </w:r>
+      <w:r>
+        <w:t>–</w:t>
+      </w:r>
+      <w:r>
+        <w:t xml:space="preserve"> </w:t>
+      </w:r>
       <w:r>
         <w:t>4/2/13</w:t>
       </w:r>
@@ -38,6 +47,29 @@
         <w:t xml:space="preserve"> - main python course code</w:t>
       </w:r>
     </w:p>
+    <w:p>
+      <w:proofErr w:type="spellStart"/>
+      <w:proofErr w:type="gramStart"/>
+      <w:r>
+        <w:t>ssh</w:t>
+      </w:r>
+      <w:proofErr w:type="spellEnd"/>
+      <w:proofErr w:type="gramEnd"/>
+      <w:r>
+        <w:t xml:space="preserve"> </w:t>
+      </w:r>
+      <w:hyperlink r:id="rId8" w:history="1">
+        <w:r>
+          <w:rPr>
+            <w:rStyle w:val="Hyperlink"/>
+          </w:rPr>
+          <w:t>hhoaglundbiron@teampython.west.isilon.com</w:t>
+        </w:r>
+      </w:hyperlink>
+      <w:r>
+        <w:t xml:space="preserve"> , password = a</w:t>
+      </w:r>
+    </w:p>
     <w:p/>
     <w:p>
       <w:pPr>
@@ -53,7 +85,7 @@
       </w:r>
     </w:p>
     <w:p>
-      <w:hyperlink r:id="rId8" w:history="1">
+      <w:hyperlink r:id="rId9" w:history="1">
         <w:r>
           <w:rPr>
             <w:rStyle w:val="Hyperlink"/>
@@ -86,6 +118,15 @@
     <w:p/>
     <w:p>
       <w:r>
+        <w:t xml:space="preserve">Lecture 2 </w:t>
+      </w:r>
+      <w:r>
+        <w:t>–</w:t>
+      </w:r>
+      <w:r>
+        <w:t xml:space="preserve"> </w:t>
+      </w:r>
+      <w:r>
         <w:t>4/9/13</w:t>
       </w:r>
     </w:p>
@@ -258,6 +299,7 @@
         </w:numPr>
       </w:pPr>
       <w:r>
+        <w:lastRenderedPageBreak/>
         <w:t xml:space="preserve">Python namespace is a dictionary – assigning a new function to a function called “foo” does not erase its value in the namespace, just assigns the key (“foo”) a different value. If something still references the original value, it </w:t>
       </w:r>
       <w:r>
@@ -279,7 +321,6 @@
         </w:numPr>
       </w:pPr>
       <w:r>
-        <w:lastRenderedPageBreak/>
         <w:t>Functions can contain classes and other functions, or even return an inner function</w:t>
       </w:r>
       <w:r>
@@ -332,13 +373,8 @@
           <w:numId w:val="1"/>
         </w:numPr>
       </w:pPr>
-      <w:bookmarkStart w:id="0" w:name="_GoBack"/>
-      <w:r>
-        <w:t xml:space="preserve">A decorator passes the defined function under it into the decorator function, so that when the </w:t>
-      </w:r>
-      <w:bookmarkEnd w:id="0"/>
-      <w:r>
-        <w:t>defined function is called, it is actually calling the decorator function. It’s a wrapper!</w:t>
+      <w:r>
+        <w:t>A decorator passes the defined function under it into the decorator function, so that when the defined function is called, it is actually calling the decorator function. It’s a wrapper!</w:t>
       </w:r>
     </w:p>
     <w:p>
@@ -363,7 +399,692 @@
       </w:r>
     </w:p>
     <w:p/>
-    <w:p/>
+    <w:p>
+      <w:r>
+        <w:t xml:space="preserve">Lecture 3 – </w:t>
+      </w:r>
+      <w:r>
+        <w:t>4/16/13</w:t>
+      </w:r>
+    </w:p>
+    <w:p>
+      <w:r>
+        <w:rPr>
+          <w:u w:val="single"/>
+        </w:rPr>
+        <w:t>Lambda functions</w:t>
+      </w:r>
+    </w:p>
+    <w:p>
+      <w:r>
+        <w:t>Example:</w:t>
+      </w:r>
+    </w:p>
+    <w:p>
+      <w:pPr>
+        <w:rPr>
+          <w:rFonts w:ascii="Courier New" w:hAnsi="Courier New" w:cs="Courier New"/>
+          <w:sz w:val="20"/>
+          <w:szCs w:val="20"/>
+        </w:rPr>
+      </w:pPr>
+      <w:r>
+        <w:tab/>
+      </w:r>
+      <w:proofErr w:type="spellStart"/>
+      <w:proofErr w:type="gramStart"/>
+      <w:r>
+        <w:rPr>
+          <w:rFonts w:ascii="Courier New" w:hAnsi="Courier New" w:cs="Courier New"/>
+          <w:sz w:val="20"/>
+          <w:szCs w:val="20"/>
+        </w:rPr>
+        <w:t>def</w:t>
+      </w:r>
+      <w:proofErr w:type="spellEnd"/>
+      <w:proofErr w:type="gramEnd"/>
+      <w:r>
+        <w:rPr>
+          <w:rFonts w:ascii="Courier New" w:hAnsi="Courier New" w:cs="Courier New"/>
+          <w:sz w:val="20"/>
+          <w:szCs w:val="20"/>
+        </w:rPr>
+        <w:t xml:space="preserve"> </w:t>
+      </w:r>
+      <w:proofErr w:type="spellStart"/>
+      <w:r>
+        <w:rPr>
+          <w:rFonts w:ascii="Courier New" w:hAnsi="Courier New" w:cs="Courier New"/>
+          <w:sz w:val="20"/>
+          <w:szCs w:val="20"/>
+        </w:rPr>
+        <w:t>fact_with_lambda</w:t>
+      </w:r>
+      <w:proofErr w:type="spellEnd"/>
+      <w:r>
+        <w:rPr>
+          <w:rFonts w:ascii="Courier New" w:hAnsi="Courier New" w:cs="Courier New"/>
+          <w:sz w:val="20"/>
+          <w:szCs w:val="20"/>
+        </w:rPr>
+        <w:t>(n):</w:t>
+      </w:r>
+    </w:p>
+    <w:p>
+      <w:pPr>
+        <w:ind w:left="720" w:firstLine="720"/>
+        <w:rPr>
+          <w:rFonts w:ascii="Courier New" w:hAnsi="Courier New" w:cs="Courier New"/>
+          <w:sz w:val="20"/>
+          <w:szCs w:val="20"/>
+        </w:rPr>
+      </w:pPr>
+      <w:proofErr w:type="gramStart"/>
+      <w:r>
+        <w:rPr>
+          <w:rFonts w:ascii="Courier New" w:hAnsi="Courier New" w:cs="Courier New"/>
+          <w:sz w:val="20"/>
+          <w:szCs w:val="20"/>
+        </w:rPr>
+        <w:t>return</w:t>
+      </w:r>
+      <w:proofErr w:type="gramEnd"/>
+      <w:r>
+        <w:rPr>
+          <w:rFonts w:ascii="Courier New" w:hAnsi="Courier New" w:cs="Courier New"/>
+          <w:sz w:val="20"/>
+          <w:szCs w:val="20"/>
+        </w:rPr>
+        <w:t xml:space="preserve"> reduce(lambda x, y: x * y, range(2, n+1), 1)</w:t>
+      </w:r>
+    </w:p>
+    <w:p>
+      <w:r>
+        <w:t>Same as:</w:t>
+      </w:r>
+    </w:p>
+    <w:p>
+      <w:pPr>
+        <w:rPr>
+          <w:rFonts w:ascii="Courier New" w:hAnsi="Courier New" w:cs="Courier New"/>
+          <w:sz w:val="20"/>
+          <w:szCs w:val="20"/>
+        </w:rPr>
+      </w:pPr>
+      <w:r>
+        <w:tab/>
+      </w:r>
+      <w:proofErr w:type="spellStart"/>
+      <w:proofErr w:type="gramStart"/>
+      <w:r>
+        <w:rPr>
+          <w:rFonts w:ascii="Courier New" w:hAnsi="Courier New" w:cs="Courier New"/>
+          <w:sz w:val="20"/>
+          <w:szCs w:val="20"/>
+        </w:rPr>
+        <w:t>def</w:t>
+      </w:r>
+      <w:proofErr w:type="spellEnd"/>
+      <w:proofErr w:type="gramEnd"/>
+      <w:r>
+        <w:rPr>
+          <w:rFonts w:ascii="Courier New" w:hAnsi="Courier New" w:cs="Courier New"/>
+          <w:sz w:val="20"/>
+          <w:szCs w:val="20"/>
+        </w:rPr>
+        <w:t xml:space="preserve"> </w:t>
+      </w:r>
+      <w:proofErr w:type="spellStart"/>
+      <w:r>
+        <w:rPr>
+          <w:rFonts w:ascii="Courier New" w:hAnsi="Courier New" w:cs="Courier New"/>
+          <w:sz w:val="20"/>
+          <w:szCs w:val="20"/>
+        </w:rPr>
+        <w:t>fact_no_lambda</w:t>
+      </w:r>
+      <w:proofErr w:type="spellEnd"/>
+      <w:r>
+        <w:rPr>
+          <w:rFonts w:ascii="Courier New" w:hAnsi="Courier New" w:cs="Courier New"/>
+          <w:sz w:val="20"/>
+          <w:szCs w:val="20"/>
+        </w:rPr>
+        <w:t>(n):</w:t>
+      </w:r>
+    </w:p>
+    <w:p>
+      <w:pPr>
+        <w:ind w:left="720" w:firstLine="720"/>
+        <w:rPr>
+          <w:rFonts w:ascii="Courier New" w:hAnsi="Courier New" w:cs="Courier New"/>
+          <w:sz w:val="20"/>
+          <w:szCs w:val="20"/>
+        </w:rPr>
+      </w:pPr>
+      <w:proofErr w:type="gramStart"/>
+      <w:r>
+        <w:rPr>
+          <w:rFonts w:ascii="Courier New" w:hAnsi="Courier New" w:cs="Courier New"/>
+          <w:sz w:val="20"/>
+          <w:szCs w:val="20"/>
+        </w:rPr>
+        <w:t>return</w:t>
+      </w:r>
+      <w:proofErr w:type="gramEnd"/>
+      <w:r>
+        <w:rPr>
+          <w:rFonts w:ascii="Courier New" w:hAnsi="Courier New" w:cs="Courier New"/>
+          <w:sz w:val="20"/>
+          <w:szCs w:val="20"/>
+        </w:rPr>
+        <w:t xml:space="preserve"> reduce(</w:t>
+      </w:r>
+      <w:proofErr w:type="spellStart"/>
+      <w:r>
+        <w:rPr>
+          <w:rFonts w:ascii="Courier New" w:hAnsi="Courier New" w:cs="Courier New"/>
+          <w:sz w:val="20"/>
+          <w:szCs w:val="20"/>
+        </w:rPr>
+        <w:t>mul</w:t>
+      </w:r>
+      <w:proofErr w:type="spellEnd"/>
+      <w:r>
+        <w:rPr>
+          <w:rFonts w:ascii="Courier New" w:hAnsi="Courier New" w:cs="Courier New"/>
+          <w:sz w:val="20"/>
+          <w:szCs w:val="20"/>
+        </w:rPr>
+        <w:t>, range(2, n+1), 1)</w:t>
+      </w:r>
+    </w:p>
+    <w:p>
+      <w:pPr>
+        <w:ind w:left="720" w:firstLine="720"/>
+        <w:rPr>
+          <w:rFonts w:ascii="Courier New" w:hAnsi="Courier New" w:cs="Courier New"/>
+          <w:sz w:val="20"/>
+          <w:szCs w:val="20"/>
+        </w:rPr>
+      </w:pPr>
+    </w:p>
+    <w:p>
+      <w:pPr>
+        <w:rPr>
+          <w:rFonts w:cs="Courier New"/>
+          <w:u w:val="single"/>
+        </w:rPr>
+      </w:pPr>
+      <w:r>
+        <w:rPr>
+          <w:rFonts w:cs="Courier New"/>
+          <w:u w:val="single"/>
+        </w:rPr>
+        <w:t xml:space="preserve">Python debugging and </w:t>
+      </w:r>
+      <w:r>
+        <w:rPr>
+          <w:rFonts w:cs="Courier New"/>
+          <w:u w:val="single"/>
+        </w:rPr>
+        <w:t>PDB</w:t>
+      </w:r>
+    </w:p>
+    <w:p>
+      <w:r>
+        <w:t>__</w:t>
+      </w:r>
+      <w:proofErr w:type="spellStart"/>
+      <w:r>
+        <w:t>repr</w:t>
+      </w:r>
+      <w:proofErr w:type="spellEnd"/>
+      <w:r>
+        <w:t>__</w:t>
+      </w:r>
+    </w:p>
+    <w:p>
+      <w:pPr>
+        <w:ind w:firstLine="720"/>
+      </w:pPr>
+      <w:r>
+        <w:t>C</w:t>
+      </w:r>
+      <w:r>
+        <w:t>an be used if you want a</w:t>
+      </w:r>
+      <w:r>
+        <w:t xml:space="preserve"> class</w:t>
+      </w:r>
+      <w:r>
+        <w:t xml:space="preserve"> to be represented as a particular string in debugging.</w:t>
+      </w:r>
+      <w:r>
+        <w:br/>
+      </w:r>
+    </w:p>
+    <w:p>
+      <w:pPr>
+        <w:rPr>
+          <w:rFonts w:cs="Courier New"/>
+        </w:rPr>
+      </w:pPr>
+      <w:proofErr w:type="gramStart"/>
+      <w:r>
+        <w:rPr>
+          <w:rFonts w:cs="Courier New"/>
+        </w:rPr>
+        <w:t>sys</w:t>
+      </w:r>
+      <w:proofErr w:type="gramEnd"/>
+      <w:r>
+        <w:rPr>
+          <w:rFonts w:cs="Courier New"/>
+        </w:rPr>
+        <w:t xml:space="preserve"> module</w:t>
+      </w:r>
+    </w:p>
+    <w:p>
+      <w:pPr>
+        <w:rPr>
+          <w:rFonts w:cs="Courier New"/>
+        </w:rPr>
+      </w:pPr>
+      <w:r>
+        <w:rPr>
+          <w:rFonts w:cs="Courier New"/>
+        </w:rPr>
+        <w:tab/>
+      </w:r>
+      <w:proofErr w:type="spellStart"/>
+      <w:r>
+        <w:rPr>
+          <w:rFonts w:cs="Courier New"/>
+        </w:rPr>
+        <w:t>sys.exc_</w:t>
+      </w:r>
+      <w:proofErr w:type="gramStart"/>
+      <w:r>
+        <w:rPr>
+          <w:rFonts w:cs="Courier New"/>
+        </w:rPr>
+        <w:t>info</w:t>
+      </w:r>
+      <w:proofErr w:type="spellEnd"/>
+      <w:r>
+        <w:rPr>
+          <w:rFonts w:cs="Courier New"/>
+        </w:rPr>
+        <w:t>(</w:t>
+      </w:r>
+      <w:proofErr w:type="gramEnd"/>
+      <w:r>
+        <w:rPr>
+          <w:rFonts w:cs="Courier New"/>
+        </w:rPr>
+        <w:t xml:space="preserve">): information about current </w:t>
+      </w:r>
+      <w:proofErr w:type="spellStart"/>
+      <w:r>
+        <w:rPr>
+          <w:rFonts w:cs="Courier New"/>
+        </w:rPr>
+        <w:t>excepton</w:t>
+      </w:r>
+      <w:proofErr w:type="spellEnd"/>
+      <w:r>
+        <w:rPr>
+          <w:rFonts w:cs="Courier New"/>
+        </w:rPr>
+        <w:t xml:space="preserve"> in processor</w:t>
+      </w:r>
+    </w:p>
+    <w:p>
+      <w:pPr>
+        <w:rPr>
+          <w:rFonts w:cs="Courier New"/>
+        </w:rPr>
+      </w:pPr>
+      <w:r>
+        <w:rPr>
+          <w:rFonts w:cs="Courier New"/>
+        </w:rPr>
+        <w:tab/>
+        <w:t>sys._</w:t>
+      </w:r>
+      <w:proofErr w:type="spellStart"/>
+      <w:proofErr w:type="gramStart"/>
+      <w:r>
+        <w:rPr>
+          <w:rFonts w:cs="Courier New"/>
+        </w:rPr>
+        <w:t>getframe</w:t>
+      </w:r>
+      <w:proofErr w:type="spellEnd"/>
+      <w:r>
+        <w:rPr>
+          <w:rFonts w:cs="Courier New"/>
+        </w:rPr>
+        <w:t>(</w:t>
+      </w:r>
+      <w:proofErr w:type="spellStart"/>
+      <w:proofErr w:type="gramEnd"/>
+      <w:r>
+        <w:rPr>
+          <w:rFonts w:cs="Courier New"/>
+        </w:rPr>
+        <w:t>depth_int</w:t>
+      </w:r>
+      <w:proofErr w:type="spellEnd"/>
+      <w:r>
+        <w:rPr>
+          <w:rFonts w:cs="Courier New"/>
+        </w:rPr>
+        <w:t>): get stack frame at specified depth</w:t>
+      </w:r>
+    </w:p>
+    <w:p>
+      <w:pPr>
+        <w:rPr>
+          <w:rFonts w:cs="Courier New"/>
+        </w:rPr>
+      </w:pPr>
+      <w:r>
+        <w:rPr>
+          <w:rFonts w:cs="Courier New"/>
+        </w:rPr>
+        <w:tab/>
+      </w:r>
+      <w:proofErr w:type="spellStart"/>
+      <w:proofErr w:type="gramStart"/>
+      <w:r>
+        <w:rPr>
+          <w:rFonts w:cs="Courier New"/>
+        </w:rPr>
+        <w:t>sys.settrace</w:t>
+      </w:r>
+      <w:proofErr w:type="spellEnd"/>
+      <w:r>
+        <w:rPr>
+          <w:rFonts w:cs="Courier New"/>
+        </w:rPr>
+        <w:t>(</w:t>
+      </w:r>
+      <w:proofErr w:type="spellStart"/>
+      <w:proofErr w:type="gramEnd"/>
+      <w:r>
+        <w:rPr>
+          <w:rFonts w:cs="Courier New"/>
+        </w:rPr>
+        <w:t>my_trace_func</w:t>
+      </w:r>
+      <w:proofErr w:type="spellEnd"/>
+      <w:r>
+        <w:rPr>
+          <w:rFonts w:cs="Courier New"/>
+        </w:rPr>
+        <w:t xml:space="preserve">): set tracing function, </w:t>
+      </w:r>
+      <w:r>
+        <w:rPr>
+          <w:rFonts w:cs="Courier New"/>
+        </w:rPr>
+        <w:t>can have certain things happening when certain events fire, specifically</w:t>
+      </w:r>
+      <w:r>
+        <w:rPr>
+          <w:rFonts w:cs="Courier New"/>
+        </w:rPr>
+        <w:t>:</w:t>
+      </w:r>
+    </w:p>
+    <w:p>
+      <w:pPr>
+        <w:pStyle w:val="ListParagraph"/>
+        <w:numPr>
+          <w:ilvl w:val="2"/>
+          <w:numId w:val="1"/>
+        </w:numPr>
+        <w:rPr>
+          <w:rFonts w:cs="Courier New"/>
+        </w:rPr>
+      </w:pPr>
+      <w:r>
+        <w:rPr>
+          <w:rFonts w:cs="Courier New"/>
+        </w:rPr>
+        <w:t>enter (call)</w:t>
+      </w:r>
+    </w:p>
+    <w:p>
+      <w:pPr>
+        <w:pStyle w:val="ListParagraph"/>
+        <w:numPr>
+          <w:ilvl w:val="2"/>
+          <w:numId w:val="1"/>
+        </w:numPr>
+        <w:rPr>
+          <w:rFonts w:cs="Courier New"/>
+        </w:rPr>
+      </w:pPr>
+      <w:r>
+        <w:rPr>
+          <w:rFonts w:cs="Courier New"/>
+        </w:rPr>
+        <w:t>leave (return)</w:t>
+      </w:r>
+    </w:p>
+    <w:p>
+      <w:pPr>
+        <w:pStyle w:val="ListParagraph"/>
+        <w:numPr>
+          <w:ilvl w:val="2"/>
+          <w:numId w:val="1"/>
+        </w:numPr>
+        <w:rPr>
+          <w:rFonts w:cs="Courier New"/>
+        </w:rPr>
+      </w:pPr>
+      <w:r>
+        <w:rPr>
+          <w:rFonts w:cs="Courier New"/>
+        </w:rPr>
+        <w:t>next line</w:t>
+      </w:r>
+    </w:p>
+    <w:p>
+      <w:pPr>
+        <w:pStyle w:val="ListParagraph"/>
+        <w:numPr>
+          <w:ilvl w:val="2"/>
+          <w:numId w:val="1"/>
+        </w:numPr>
+        <w:rPr>
+          <w:rFonts w:cs="Courier New"/>
+        </w:rPr>
+      </w:pPr>
+      <w:r>
+        <w:rPr>
+          <w:rFonts w:cs="Courier New"/>
+        </w:rPr>
+        <w:t>exception</w:t>
+      </w:r>
+    </w:p>
+    <w:p>
+      <w:pPr>
+        <w:pStyle w:val="ListParagraph"/>
+        <w:numPr>
+          <w:ilvl w:val="2"/>
+          <w:numId w:val="1"/>
+        </w:numPr>
+        <w:rPr>
+          <w:rFonts w:cs="Courier New"/>
+        </w:rPr>
+      </w:pPr>
+      <w:r>
+        <w:rPr>
+          <w:rFonts w:cs="Courier New"/>
+        </w:rPr>
+        <w:lastRenderedPageBreak/>
+        <w:t>etc.</w:t>
+      </w:r>
+    </w:p>
+    <w:p>
+      <w:pPr>
+        <w:rPr>
+          <w:rFonts w:cs="Courier New"/>
+          <w:u w:val="single"/>
+        </w:rPr>
+      </w:pPr>
+    </w:p>
+    <w:p>
+      <w:pPr>
+        <w:rPr>
+          <w:rFonts w:cs="Courier New"/>
+          <w:u w:val="single"/>
+        </w:rPr>
+      </w:pPr>
+      <w:r>
+        <w:rPr>
+          <w:rFonts w:cs="Courier New"/>
+          <w:u w:val="single"/>
+        </w:rPr>
+        <w:t>PDB</w:t>
+      </w:r>
+    </w:p>
+    <w:p>
+      <w:pPr>
+        <w:rPr>
+          <w:rFonts w:cs="Courier New"/>
+        </w:rPr>
+      </w:pPr>
+      <w:r>
+        <w:rPr>
+          <w:rFonts w:cs="Courier New"/>
+        </w:rPr>
+        <w:t>Run with</w:t>
+      </w:r>
+      <w:r>
+        <w:rPr>
+          <w:rFonts w:cs="Courier New"/>
+        </w:rPr>
+        <w:t xml:space="preserve"> (one option of many)</w:t>
+      </w:r>
+      <w:r>
+        <w:rPr>
+          <w:rFonts w:cs="Courier New"/>
+        </w:rPr>
+        <w:t>:</w:t>
+      </w:r>
+    </w:p>
+    <w:p>
+      <w:pPr>
+        <w:rPr>
+          <w:rFonts w:cs="Courier New"/>
+          <w:i/>
+        </w:rPr>
+      </w:pPr>
+      <w:r>
+        <w:rPr>
+          <w:rFonts w:cs="Courier New"/>
+        </w:rPr>
+        <w:tab/>
+      </w:r>
+      <w:proofErr w:type="gramStart"/>
+      <w:r>
+        <w:rPr>
+          <w:rFonts w:cs="Courier New"/>
+        </w:rPr>
+        <w:t>python</w:t>
+      </w:r>
+      <w:proofErr w:type="gramEnd"/>
+      <w:r>
+        <w:rPr>
+          <w:rFonts w:cs="Courier New"/>
+        </w:rPr>
+        <w:t xml:space="preserve"> –m </w:t>
+      </w:r>
+      <w:proofErr w:type="spellStart"/>
+      <w:r>
+        <w:rPr>
+          <w:rFonts w:cs="Courier New"/>
+        </w:rPr>
+        <w:t>pdb</w:t>
+      </w:r>
+      <w:proofErr w:type="spellEnd"/>
+      <w:r>
+        <w:rPr>
+          <w:rFonts w:cs="Courier New"/>
+        </w:rPr>
+        <w:t xml:space="preserve"> </w:t>
+      </w:r>
+      <w:proofErr w:type="spellStart"/>
+      <w:r>
+        <w:rPr>
+          <w:rFonts w:cs="Courier New"/>
+          <w:i/>
+        </w:rPr>
+        <w:t>thing_to_be_debugged</w:t>
+      </w:r>
+      <w:proofErr w:type="spellEnd"/>
+    </w:p>
+    <w:p>
+      <w:pPr>
+        <w:rPr>
+          <w:rFonts w:cs="Courier New"/>
+        </w:rPr>
+      </w:pPr>
+      <w:r>
+        <w:rPr>
+          <w:rFonts w:cs="Courier New"/>
+        </w:rPr>
+        <w:t>Interesting commands:</w:t>
+      </w:r>
+    </w:p>
+    <w:p>
+      <w:pPr>
+        <w:rPr>
+          <w:rFonts w:cs="Courier New"/>
+        </w:rPr>
+      </w:pPr>
+      <w:r>
+        <w:rPr>
+          <w:rFonts w:cs="Courier New"/>
+        </w:rPr>
+        <w:tab/>
+      </w:r>
+      <w:proofErr w:type="gramStart"/>
+      <w:r>
+        <w:rPr>
+          <w:rFonts w:cs="Courier New"/>
+          <w:b/>
+        </w:rPr>
+        <w:t>list</w:t>
+      </w:r>
+      <w:proofErr w:type="gramEnd"/>
+      <w:r>
+        <w:rPr>
+          <w:rFonts w:cs="Courier New"/>
+        </w:rPr>
+        <w:t>: gives the source code</w:t>
+      </w:r>
+    </w:p>
+    <w:p>
+      <w:pPr>
+        <w:rPr>
+          <w:rFonts w:cs="Courier New"/>
+        </w:rPr>
+      </w:pPr>
+      <w:r>
+        <w:rPr>
+          <w:rFonts w:cs="Courier New"/>
+        </w:rPr>
+        <w:t>Any python code works here!</w:t>
+      </w:r>
+      <w:bookmarkStart w:id="0" w:name="_GoBack"/>
+      <w:bookmarkEnd w:id="0"/>
+    </w:p>
     <w:sectPr>
       <w:pgSz w:w="12240" w:h="15840"/>
       <w:pgMar w:top="1440" w:right="1440" w:bottom="1440" w:left="1440" w:header="720" w:footer="720" w:gutter="0"/>
@@ -377,6 +1098,118 @@
 <file path=word/numbering.xml><?xml version="1.0" encoding="utf-8"?>
 <w:numbering xmlns:wpc="http://schemas.microsoft.com/office/word/2010/wordprocessingCanvas" xmlns:mc="http://schemas.openxmlformats.org/markup-compatibility/2006" xmlns:o="urn:schemas-microsoft-com:office:office" xmlns:r="http://schemas.openxmlformats.org/officeDocument/2006/relationships" xmlns:m="http://schemas.openxmlformats.org/officeDocument/2006/math" xmlns:v="urn:schemas-microsoft-com:vml" xmlns:wp14="http://schemas.microsoft.com/office/word/2010/wordprocessingDrawing" xmlns:wp="http://schemas.openxmlformats.org/drawingml/2006/wordprocessingDrawing" xmlns:w10="urn:schemas-microsoft-com:office:word" xmlns:w="http://schemas.openxmlformats.org/wordprocessingml/2006/main" xmlns:w14="http://schemas.microsoft.com/office/word/2010/wordml" xmlns:w15="http://schemas.microsoft.com/office/word/2012/wordml" xmlns:wpg="http://schemas.microsoft.com/office/word/2010/wordprocessingGroup" xmlns:wpi="http://schemas.microsoft.com/office/word/2010/wordprocessingInk" xmlns:wne="http://schemas.microsoft.com/office/word/2006/wordml" xmlns:wps="http://schemas.microsoft.com/office/word/2010/wordprocessingShape" mc:Ignorable="w14 w15 wp14">
   <w:abstractNum w:abstractNumId="0">
+    <w:nsid w:val="1AFC5BBC"/>
+    <w:multiLevelType w:val="hybridMultilevel"/>
+    <w:tmpl w:val="E2321358"/>
+    <w:lvl w:ilvl="0" w:tplc="5C00E1AA">
+      <w:numFmt w:val="bullet"/>
+      <w:lvlText w:val="-"/>
+      <w:lvlJc w:val="left"/>
+      <w:pPr>
+        <w:ind w:left="1800" w:hanging="360"/>
+      </w:pPr>
+      <w:rPr>
+        <w:rFonts w:ascii="Calibri" w:eastAsiaTheme="minorHAnsi" w:hAnsi="Calibri" w:cs="Courier New" w:hint="default"/>
+      </w:rPr>
+    </w:lvl>
+    <w:lvl w:ilvl="1" w:tplc="04090003" w:tentative="1">
+      <w:start w:val="1"/>
+      <w:numFmt w:val="bullet"/>
+      <w:lvlText w:val="o"/>
+      <w:lvlJc w:val="left"/>
+      <w:pPr>
+        <w:ind w:left="2520" w:hanging="360"/>
+      </w:pPr>
+      <w:rPr>
+        <w:rFonts w:ascii="Courier New" w:hAnsi="Courier New" w:cs="Courier New" w:hint="default"/>
+      </w:rPr>
+    </w:lvl>
+    <w:lvl w:ilvl="2" w:tplc="04090005" w:tentative="1">
+      <w:start w:val="1"/>
+      <w:numFmt w:val="bullet"/>
+      <w:lvlText w:val=""/>
+      <w:lvlJc w:val="left"/>
+      <w:pPr>
+        <w:ind w:left="3240" w:hanging="360"/>
+      </w:pPr>
+      <w:rPr>
+        <w:rFonts w:ascii="Wingdings" w:hAnsi="Wingdings" w:hint="default"/>
+      </w:rPr>
+    </w:lvl>
+    <w:lvl w:ilvl="3" w:tplc="04090001" w:tentative="1">
+      <w:start w:val="1"/>
+      <w:numFmt w:val="bullet"/>
+      <w:lvlText w:val=""/>
+      <w:lvlJc w:val="left"/>
+      <w:pPr>
+        <w:ind w:left="3960" w:hanging="360"/>
+      </w:pPr>
+      <w:rPr>
+        <w:rFonts w:ascii="Symbol" w:hAnsi="Symbol" w:hint="default"/>
+      </w:rPr>
+    </w:lvl>
+    <w:lvl w:ilvl="4" w:tplc="04090003" w:tentative="1">
+      <w:start w:val="1"/>
+      <w:numFmt w:val="bullet"/>
+      <w:lvlText w:val="o"/>
+      <w:lvlJc w:val="left"/>
+      <w:pPr>
+        <w:ind w:left="4680" w:hanging="360"/>
+      </w:pPr>
+      <w:rPr>
+        <w:rFonts w:ascii="Courier New" w:hAnsi="Courier New" w:cs="Courier New" w:hint="default"/>
+      </w:rPr>
+    </w:lvl>
+    <w:lvl w:ilvl="5" w:tplc="04090005" w:tentative="1">
+      <w:start w:val="1"/>
+      <w:numFmt w:val="bullet"/>
+      <w:lvlText w:val=""/>
+      <w:lvlJc w:val="left"/>
+      <w:pPr>
+        <w:ind w:left="5400" w:hanging="360"/>
+      </w:pPr>
+      <w:rPr>
+        <w:rFonts w:ascii="Wingdings" w:hAnsi="Wingdings" w:hint="default"/>
+      </w:rPr>
+    </w:lvl>
+    <w:lvl w:ilvl="6" w:tplc="04090001" w:tentative="1">
+      <w:start w:val="1"/>
+      <w:numFmt w:val="bullet"/>
+      <w:lvlText w:val=""/>
+      <w:lvlJc w:val="left"/>
+      <w:pPr>
+        <w:ind w:left="6120" w:hanging="360"/>
+      </w:pPr>
+      <w:rPr>
+        <w:rFonts w:ascii="Symbol" w:hAnsi="Symbol" w:hint="default"/>
+      </w:rPr>
+    </w:lvl>
+    <w:lvl w:ilvl="7" w:tplc="04090003" w:tentative="1">
+      <w:start w:val="1"/>
+      <w:numFmt w:val="bullet"/>
+      <w:lvlText w:val="o"/>
+      <w:lvlJc w:val="left"/>
+      <w:pPr>
+        <w:ind w:left="6840" w:hanging="360"/>
+      </w:pPr>
+      <w:rPr>
+        <w:rFonts w:ascii="Courier New" w:hAnsi="Courier New" w:cs="Courier New" w:hint="default"/>
+      </w:rPr>
+    </w:lvl>
+    <w:lvl w:ilvl="8" w:tplc="04090005" w:tentative="1">
+      <w:start w:val="1"/>
+      <w:numFmt w:val="bullet"/>
+      <w:lvlText w:val=""/>
+      <w:lvlJc w:val="left"/>
+      <w:pPr>
+        <w:ind w:left="7560" w:hanging="360"/>
+      </w:pPr>
+      <w:rPr>
+        <w:rFonts w:ascii="Wingdings" w:hAnsi="Wingdings" w:hint="default"/>
+      </w:rPr>
+    </w:lvl>
+  </w:abstractNum>
+  <w:abstractNum w:abstractNumId="1">
     <w:nsid w:val="5DFE25A3"/>
     <w:multiLevelType w:val="hybridMultilevel"/>
     <w:tmpl w:val="FC24769A"/>
@@ -489,6 +1322,9 @@
     </w:lvl>
   </w:abstractNum>
   <w:num w:numId="1">
+    <w:abstractNumId w:val="1"/>
+  </w:num>
+  <w:num w:numId="2">
     <w:abstractNumId w:val="0"/>
   </w:num>
 </w:numbering>
@@ -1206,7 +2042,7 @@
 </file>
 
 <file path=customXml/itemProps1.xml><?xml version="1.0" encoding="utf-8"?>
-<ds:datastoreItem xmlns:ds="http://schemas.openxmlformats.org/officeDocument/2006/customXml" ds:itemID="{7D30106A-89FB-485A-8EB0-99E6513D599F}">
+<ds:datastoreItem xmlns:ds="http://schemas.openxmlformats.org/officeDocument/2006/customXml" ds:itemID="{47A3215C-4608-4226-8C5C-E5D304DF51EF}">
   <ds:schemaRefs>
     <ds:schemaRef ds:uri="http://schemas.openxmlformats.org/officeDocument/2006/bibliography"/>
   </ds:schemaRefs>

</xml_diff>

<commit_message>
Examples and notes from lecture 4.
</commit_message>
<xml_diff>
--- a/Python Notes.docx
+++ b/Python Notes.docx
@@ -4,13 +4,7 @@
   <w:body>
     <w:p>
       <w:r>
-        <w:t xml:space="preserve">Lecture 1 </w:t>
-      </w:r>
-      <w:r>
-        <w:t>–</w:t>
-      </w:r>
-      <w:r>
-        <w:t xml:space="preserve"> </w:t>
+        <w:t xml:space="preserve">Lecture 1 – </w:t>
       </w:r>
       <w:r>
         <w:t>4/2/13</w:t>
@@ -118,13 +112,7 @@
     <w:p/>
     <w:p>
       <w:r>
-        <w:t xml:space="preserve">Lecture 2 </w:t>
-      </w:r>
-      <w:r>
-        <w:t>–</w:t>
-      </w:r>
-      <w:r>
-        <w:t xml:space="preserve"> </w:t>
+        <w:t xml:space="preserve">Lecture 2 – </w:t>
       </w:r>
       <w:r>
         <w:t>4/9/13</w:t>
@@ -649,16 +637,7 @@
         <w:ind w:firstLine="720"/>
       </w:pPr>
       <w:r>
-        <w:t>C</w:t>
-      </w:r>
-      <w:r>
-        <w:t>an be used if you want a</w:t>
-      </w:r>
-      <w:r>
-        <w:t xml:space="preserve"> class</w:t>
-      </w:r>
-      <w:r>
-        <w:t xml:space="preserve"> to be represented as a particular string in debugging.</w:t>
+        <w:t>Can be used if you want a class to be represented as a particular string in debugging.</w:t>
       </w:r>
       <w:r>
         <w:br/>
@@ -1082,8 +1061,744 @@
         </w:rPr>
         <w:t>Any python code works here!</w:t>
       </w:r>
+    </w:p>
+    <w:p>
+      <w:pPr>
+        <w:rPr>
+          <w:rFonts w:cs="Courier New"/>
+        </w:rPr>
+      </w:pPr>
+    </w:p>
+    <w:p>
+      <w:pPr>
+        <w:rPr>
+          <w:rFonts w:cs="Courier New"/>
+        </w:rPr>
+      </w:pPr>
+      <w:r>
+        <w:rPr>
+          <w:rFonts w:cs="Courier New"/>
+        </w:rPr>
+        <w:t>Lecture 4 – 4/30/13</w:t>
+      </w:r>
+    </w:p>
+    <w:p>
+      <w:pPr>
+        <w:rPr>
+          <w:rFonts w:cs="Courier New"/>
+          <w:u w:val="single"/>
+        </w:rPr>
+      </w:pPr>
+      <w:r>
+        <w:rPr>
+          <w:rFonts w:cs="Courier New"/>
+          <w:u w:val="single"/>
+        </w:rPr>
+        <w:t>SQL</w:t>
+      </w:r>
+    </w:p>
+    <w:p>
+      <w:pPr>
+        <w:autoSpaceDE w:val="0"/>
+        <w:autoSpaceDN w:val="0"/>
+        <w:adjustRightInd w:val="0"/>
+        <w:spacing w:after="0" w:line="240" w:lineRule="auto"/>
+        <w:rPr>
+          <w:rFonts w:cs="Lucida Console"/>
+        </w:rPr>
+      </w:pPr>
+      <w:r>
+        <w:rPr>
+          <w:rFonts w:cs="Lucida Console"/>
+        </w:rPr>
+        <w:t xml:space="preserve">Examples, </w:t>
+      </w:r>
+      <w:proofErr w:type="spellStart"/>
+      <w:r>
+        <w:rPr>
+          <w:rFonts w:cs="Lucida Console"/>
+        </w:rPr>
+        <w:t>etc</w:t>
+      </w:r>
+      <w:proofErr w:type="spellEnd"/>
+      <w:r>
+        <w:rPr>
+          <w:rFonts w:cs="Lucida Console"/>
+        </w:rPr>
+        <w:t xml:space="preserve"> @ (</w:t>
+      </w:r>
+      <w:proofErr w:type="spellStart"/>
+      <w:r>
+        <w:rPr>
+          <w:rFonts w:cs="Lucida Console"/>
+        </w:rPr>
+        <w:t>git</w:t>
+      </w:r>
+      <w:proofErr w:type="spellEnd"/>
+      <w:r>
+        <w:rPr>
+          <w:rFonts w:cs="Lucida Console"/>
+        </w:rPr>
+        <w:t xml:space="preserve"> clone) </w:t>
+      </w:r>
+      <w:r>
+        <w:rPr>
+          <w:rFonts w:cs="Lucida Console"/>
+        </w:rPr>
+        <w:t>http</w:t>
+      </w:r>
+      <w:r>
+        <w:rPr>
+          <w:rFonts w:cs="Lucida Console"/>
+        </w:rPr>
+        <w:t>://github.com/cewing/training.python_sql.git</w:t>
+      </w:r>
+    </w:p>
+    <w:p>
+      <w:pPr>
+        <w:rPr>
+          <w:rFonts w:cs="Courier New"/>
+        </w:rPr>
+      </w:pPr>
+    </w:p>
+    <w:p>
+      <w:pPr>
+        <w:rPr>
+          <w:rFonts w:cs="Courier New"/>
+        </w:rPr>
+      </w:pPr>
+      <w:r>
+        <w:rPr>
+          <w:rFonts w:cs="Courier New"/>
+        </w:rPr>
+        <w:t>One-to-One relationships</w:t>
+      </w:r>
+    </w:p>
+    <w:p>
+      <w:pPr>
+        <w:pStyle w:val="ListParagraph"/>
+        <w:numPr>
+          <w:ilvl w:val="0"/>
+          <w:numId w:val="1"/>
+        </w:numPr>
+        <w:rPr>
+          <w:rFonts w:cs="Courier New"/>
+        </w:rPr>
+      </w:pPr>
+      <w:r>
+        <w:rPr>
+          <w:rFonts w:cs="Courier New"/>
+        </w:rPr>
+        <w:t>They may be in separate tables</w:t>
+      </w:r>
+      <w:r>
+        <w:rPr>
+          <w:rFonts w:cs="Courier New"/>
+        </w:rPr>
+        <w:t xml:space="preserve"> depending</w:t>
+      </w:r>
+      <w:r>
+        <w:rPr>
+          <w:rFonts w:cs="Courier New"/>
+        </w:rPr>
+        <w:t xml:space="preserve"> on how often you want to access each table</w:t>
+      </w:r>
+      <w:r>
+        <w:rPr>
+          <w:rFonts w:cs="Courier New"/>
+        </w:rPr>
+        <w:t>, or user-permission related</w:t>
+      </w:r>
+    </w:p>
+    <w:p>
+      <w:pPr>
+        <w:rPr>
+          <w:rFonts w:cs="Courier New"/>
+        </w:rPr>
+      </w:pPr>
+      <w:r>
+        <w:rPr>
+          <w:rFonts w:cs="Courier New"/>
+        </w:rPr>
+        <w:t>Many-to-Many relationships</w:t>
+      </w:r>
+    </w:p>
+    <w:p>
+      <w:pPr>
+        <w:pStyle w:val="ListParagraph"/>
+        <w:numPr>
+          <w:ilvl w:val="0"/>
+          <w:numId w:val="1"/>
+        </w:numPr>
+        <w:rPr>
+          <w:rFonts w:cs="Courier New"/>
+        </w:rPr>
+      </w:pPr>
+      <w:r>
+        <w:rPr>
+          <w:rFonts w:cs="Courier New"/>
+        </w:rPr>
+        <w:t>May include a “join” table to indicate which keys go with which other keys in separate tables</w:t>
+      </w:r>
+    </w:p>
+    <w:p>
+      <w:pPr>
+        <w:rPr>
+          <w:rFonts w:cs="Courier New"/>
+        </w:rPr>
+      </w:pPr>
+      <w:r>
+        <w:rPr>
+          <w:rFonts w:cs="Courier New"/>
+        </w:rPr>
+        <w:t>DB-API</w:t>
+      </w:r>
+    </w:p>
+    <w:p>
+      <w:pPr>
+        <w:pStyle w:val="ListParagraph"/>
+        <w:numPr>
+          <w:ilvl w:val="0"/>
+          <w:numId w:val="1"/>
+        </w:numPr>
+        <w:rPr>
+          <w:rFonts w:cs="Courier New"/>
+          <w:b/>
+        </w:rPr>
+      </w:pPr>
+      <w:proofErr w:type="spellStart"/>
+      <w:r>
+        <w:rPr>
+          <w:rFonts w:cs="Courier New"/>
+        </w:rPr>
+        <w:t>Globals</w:t>
+      </w:r>
+      <w:proofErr w:type="spellEnd"/>
+      <w:r>
+        <w:rPr>
+          <w:rFonts w:cs="Courier New"/>
+        </w:rPr>
+        <w:t xml:space="preserve">: </w:t>
+      </w:r>
+      <w:proofErr w:type="spellStart"/>
+      <w:r>
+        <w:rPr>
+          <w:rFonts w:cs="Courier New"/>
+        </w:rPr>
+        <w:t>apilevel</w:t>
+      </w:r>
+      <w:proofErr w:type="spellEnd"/>
+      <w:r>
+        <w:rPr>
+          <w:rFonts w:cs="Courier New"/>
+        </w:rPr>
+        <w:t xml:space="preserve">, </w:t>
+      </w:r>
+      <w:proofErr w:type="spellStart"/>
+      <w:r>
+        <w:rPr>
+          <w:rFonts w:cs="Courier New"/>
+        </w:rPr>
+        <w:t>threadsafety</w:t>
+      </w:r>
+      <w:proofErr w:type="spellEnd"/>
+      <w:r>
+        <w:rPr>
+          <w:rFonts w:cs="Courier New"/>
+        </w:rPr>
+        <w:t xml:space="preserve">, </w:t>
+      </w:r>
+      <w:proofErr w:type="spellStart"/>
+      <w:r>
+        <w:rPr>
+          <w:rFonts w:cs="Courier New"/>
+        </w:rPr>
+        <w:t>paramstyle</w:t>
+      </w:r>
+      <w:proofErr w:type="spellEnd"/>
+      <w:r>
+        <w:rPr>
+          <w:rFonts w:cs="Courier New"/>
+        </w:rPr>
+        <w:t xml:space="preserve"> – particularly look at </w:t>
+      </w:r>
+      <w:proofErr w:type="spellStart"/>
+      <w:r>
+        <w:rPr>
+          <w:rFonts w:cs="Courier New"/>
+        </w:rPr>
+        <w:t>threadsafety</w:t>
+      </w:r>
+      <w:proofErr w:type="spellEnd"/>
+      <w:r>
+        <w:rPr>
+          <w:rFonts w:cs="Courier New"/>
+        </w:rPr>
+        <w:t>!</w:t>
+      </w:r>
+      <w:r>
+        <w:rPr>
+          <w:rFonts w:cs="Courier New"/>
+        </w:rPr>
+        <w:t xml:space="preserve"> </w:t>
+      </w:r>
+      <w:r>
+        <w:rPr>
+          <w:rFonts w:cs="Courier New"/>
+          <w:b/>
+        </w:rPr>
+        <w:t>(</w:t>
+      </w:r>
+      <w:proofErr w:type="gramStart"/>
+      <w:r>
+        <w:rPr>
+          <w:rFonts w:cs="Courier New"/>
+          <w:b/>
+        </w:rPr>
+        <w:t>sqlite3</w:t>
+      </w:r>
+      <w:proofErr w:type="gramEnd"/>
+      <w:r>
+        <w:rPr>
+          <w:rFonts w:cs="Courier New"/>
+          <w:b/>
+        </w:rPr>
+        <w:t xml:space="preserve"> is 1, look into this!!)</w:t>
+      </w:r>
+    </w:p>
+    <w:p>
+      <w:pPr>
+        <w:pStyle w:val="ListParagraph"/>
+        <w:numPr>
+          <w:ilvl w:val="0"/>
+          <w:numId w:val="1"/>
+        </w:numPr>
+        <w:rPr>
+          <w:rFonts w:cs="Courier New"/>
+        </w:rPr>
+      </w:pPr>
+      <w:r>
+        <w:rPr>
+          <w:rFonts w:cs="Courier New"/>
+        </w:rPr>
+        <w:t>Don’t use the output from .</w:t>
+      </w:r>
+      <w:proofErr w:type="gramStart"/>
+      <w:r>
+        <w:rPr>
+          <w:rFonts w:cs="Courier New"/>
+        </w:rPr>
+        <w:t>execute(</w:t>
+      </w:r>
+      <w:proofErr w:type="gramEnd"/>
+      <w:r>
+        <w:rPr>
+          <w:rFonts w:cs="Courier New"/>
+        </w:rPr>
+        <w:t>)! Undefined.</w:t>
+      </w:r>
+    </w:p>
+    <w:p>
+      <w:pPr>
+        <w:pStyle w:val="ListParagraph"/>
+        <w:numPr>
+          <w:ilvl w:val="0"/>
+          <w:numId w:val="1"/>
+        </w:numPr>
+        <w:rPr>
+          <w:rFonts w:cs="Courier New"/>
+        </w:rPr>
+      </w:pPr>
+      <w:r>
+        <w:rPr>
+          <w:rFonts w:cs="Courier New"/>
+        </w:rPr>
+        <w:t>Results from a cursor can be used with .</w:t>
+      </w:r>
+      <w:proofErr w:type="spellStart"/>
+      <w:proofErr w:type="gramStart"/>
+      <w:r>
+        <w:rPr>
+          <w:rFonts w:cs="Courier New"/>
+        </w:rPr>
+        <w:t>fetchone</w:t>
+      </w:r>
+      <w:proofErr w:type="spellEnd"/>
+      <w:r>
+        <w:rPr>
+          <w:rFonts w:cs="Courier New"/>
+        </w:rPr>
+        <w:t>(</w:t>
+      </w:r>
+      <w:proofErr w:type="gramEnd"/>
+      <w:r>
+        <w:rPr>
+          <w:rFonts w:cs="Courier New"/>
+        </w:rPr>
+        <w:t>), .</w:t>
+      </w:r>
+      <w:proofErr w:type="spellStart"/>
+      <w:r>
+        <w:rPr>
+          <w:rFonts w:cs="Courier New"/>
+        </w:rPr>
+        <w:t>fetchall</w:t>
+      </w:r>
+      <w:proofErr w:type="spellEnd"/>
+      <w:r>
+        <w:rPr>
+          <w:rFonts w:cs="Courier New"/>
+        </w:rPr>
+        <w:t>(), etc.</w:t>
+      </w:r>
+    </w:p>
+    <w:p>
+      <w:pPr>
+        <w:pStyle w:val="ListParagraph"/>
+        <w:numPr>
+          <w:ilvl w:val="0"/>
+          <w:numId w:val="1"/>
+        </w:numPr>
+        <w:rPr>
+          <w:rFonts w:cs="Courier New"/>
+        </w:rPr>
+      </w:pPr>
+      <w:r>
+        <w:rPr>
+          <w:rFonts w:cs="Courier New"/>
+          <w:b/>
+        </w:rPr>
+        <w:t>NUMBER</w:t>
+      </w:r>
+      <w:r>
+        <w:rPr>
+          <w:rFonts w:cs="Courier New"/>
+        </w:rPr>
+        <w:t xml:space="preserve"> may be better to use than INTEGER, and </w:t>
+      </w:r>
+      <w:r>
+        <w:rPr>
+          <w:rFonts w:cs="Courier New"/>
+          <w:b/>
+        </w:rPr>
+        <w:t>STRING</w:t>
+      </w:r>
+      <w:r>
+        <w:rPr>
+          <w:rFonts w:cs="Courier New"/>
+        </w:rPr>
+        <w:t xml:space="preserve"> rather than whatever else…</w:t>
+      </w:r>
+    </w:p>
+    <w:p>
+      <w:pPr>
+        <w:rPr>
+          <w:rFonts w:cs="Courier New"/>
+        </w:rPr>
+      </w:pPr>
+      <w:r>
+        <w:rPr>
+          <w:rFonts w:cs="Courier New"/>
+        </w:rPr>
+        <w:t>Python “with” statements may be useful for me!</w:t>
+      </w:r>
+    </w:p>
+    <w:p>
+      <w:pPr>
+        <w:pStyle w:val="ListParagraph"/>
+        <w:numPr>
+          <w:ilvl w:val="0"/>
+          <w:numId w:val="1"/>
+        </w:numPr>
+        <w:rPr>
+          <w:rFonts w:cs="Courier New"/>
+        </w:rPr>
+      </w:pPr>
+      <w:r>
+        <w:rPr>
+          <w:rFonts w:cs="Courier New"/>
+        </w:rPr>
+        <w:t>It both opens, closes AND commits (and rollback) when the block is closed.</w:t>
+      </w:r>
+    </w:p>
+    <w:p>
+      <w:pPr>
+        <w:rPr>
+          <w:rFonts w:cs="Courier New"/>
+        </w:rPr>
+      </w:pPr>
+      <w:r>
+        <w:rPr>
+          <w:rFonts w:cs="Courier New"/>
+        </w:rPr>
+        <w:t>Sqlite3</w:t>
+      </w:r>
+    </w:p>
+    <w:p>
+      <w:pPr>
+        <w:pStyle w:val="ListParagraph"/>
+        <w:numPr>
+          <w:ilvl w:val="0"/>
+          <w:numId w:val="1"/>
+        </w:numPr>
+        <w:rPr>
+          <w:rFonts w:cs="Courier New"/>
+        </w:rPr>
+      </w:pPr>
+      <w:r>
+        <w:rPr>
+          <w:rFonts w:cs="Courier New"/>
+        </w:rPr>
+        <w:t xml:space="preserve">You have to turn foreign </w:t>
+      </w:r>
+      <w:proofErr w:type="gramStart"/>
+      <w:r>
+        <w:rPr>
+          <w:rFonts w:cs="Courier New"/>
+        </w:rPr>
+        <w:t>keys  on</w:t>
+      </w:r>
+      <w:proofErr w:type="gramEnd"/>
+      <w:r>
+        <w:rPr>
+          <w:rFonts w:cs="Courier New"/>
+        </w:rPr>
+        <w:t xml:space="preserve">… PRAGMA </w:t>
+      </w:r>
+      <w:proofErr w:type="spellStart"/>
+      <w:r>
+        <w:rPr>
+          <w:rFonts w:cs="Courier New"/>
+        </w:rPr>
+        <w:t>foreign_keys</w:t>
+      </w:r>
+      <w:proofErr w:type="spellEnd"/>
+      <w:r>
+        <w:rPr>
+          <w:rFonts w:cs="Courier New"/>
+        </w:rPr>
+        <w:t xml:space="preserve"> = ON;</w:t>
+      </w:r>
+    </w:p>
+    <w:p>
+      <w:pPr>
+        <w:pStyle w:val="ListParagraph"/>
+        <w:numPr>
+          <w:ilvl w:val="0"/>
+          <w:numId w:val="1"/>
+        </w:numPr>
+        <w:rPr>
+          <w:rFonts w:cs="Courier New"/>
+        </w:rPr>
+      </w:pPr>
+      <w:r>
+        <w:rPr>
+          <w:rFonts w:cs="Courier New"/>
+        </w:rPr>
+        <w:t>Any operations in Data Manipulation will need an explicit .</w:t>
+      </w:r>
+      <w:proofErr w:type="gramStart"/>
+      <w:r>
+        <w:rPr>
+          <w:rFonts w:cs="Courier New"/>
+        </w:rPr>
+        <w:t>commit(</w:t>
+      </w:r>
+      <w:proofErr w:type="gramEnd"/>
+      <w:r>
+        <w:rPr>
+          <w:rFonts w:cs="Courier New"/>
+        </w:rPr>
+        <w:t>) call.</w:t>
+      </w:r>
+    </w:p>
+    <w:p>
+      <w:pPr>
+        <w:rPr>
+          <w:rFonts w:cs="Courier New"/>
+        </w:rPr>
+      </w:pPr>
+      <w:r>
+        <w:rPr>
+          <w:rFonts w:cs="Courier New"/>
+        </w:rPr>
+        <w:t>Python “raise” – raise “e” will show THAT line instead of the original location where it was raised.</w:t>
+      </w:r>
+    </w:p>
+    <w:p>
+      <w:pPr>
+        <w:rPr>
+          <w:rFonts w:cs="Courier New"/>
+          <w:b/>
+        </w:rPr>
+      </w:pPr>
+      <w:r>
+        <w:rPr>
+          <w:rFonts w:cs="Courier New"/>
+        </w:rPr>
+        <w:t xml:space="preserve">Isolation levels </w:t>
+      </w:r>
+      <w:r>
+        <w:rPr>
+          <w:rFonts w:cs="Courier New"/>
+          <w:b/>
+        </w:rPr>
+        <w:t>(potentially interesting for multiprocessing)</w:t>
+      </w:r>
+    </w:p>
+    <w:p>
+      <w:pPr>
+        <w:pStyle w:val="ListParagraph"/>
+        <w:numPr>
+          <w:ilvl w:val="0"/>
+          <w:numId w:val="1"/>
+        </w:numPr>
+        <w:rPr>
+          <w:rFonts w:cs="Courier New"/>
+        </w:rPr>
+      </w:pPr>
+      <w:r>
+        <w:rPr>
+          <w:rFonts w:cs="Courier New"/>
+        </w:rPr>
+        <w:lastRenderedPageBreak/>
+        <w:t>DEFERRED - default</w:t>
+      </w:r>
+    </w:p>
+    <w:p>
+      <w:pPr>
+        <w:pStyle w:val="ListParagraph"/>
+        <w:numPr>
+          <w:ilvl w:val="0"/>
+          <w:numId w:val="1"/>
+        </w:numPr>
+        <w:rPr>
+          <w:rFonts w:cs="Courier New"/>
+        </w:rPr>
+      </w:pPr>
+      <w:r>
+        <w:rPr>
+          <w:rFonts w:cs="Courier New"/>
+        </w:rPr>
+        <w:t>IMMEDIATE</w:t>
+      </w:r>
+    </w:p>
+    <w:p>
+      <w:pPr>
+        <w:pStyle w:val="ListParagraph"/>
+        <w:numPr>
+          <w:ilvl w:val="0"/>
+          <w:numId w:val="1"/>
+        </w:numPr>
+        <w:rPr>
+          <w:rFonts w:cs="Courier New"/>
+        </w:rPr>
+      </w:pPr>
+      <w:r>
+        <w:rPr>
+          <w:rFonts w:cs="Courier New"/>
+        </w:rPr>
+        <w:t>EXCLUSIVE</w:t>
+      </w:r>
+    </w:p>
+    <w:p>
+      <w:pPr>
+        <w:pStyle w:val="ListParagraph"/>
+        <w:numPr>
+          <w:ilvl w:val="0"/>
+          <w:numId w:val="1"/>
+        </w:numPr>
+        <w:rPr>
+          <w:rFonts w:cs="Courier New"/>
+        </w:rPr>
+      </w:pPr>
+      <w:r>
+        <w:rPr>
+          <w:rFonts w:cs="Courier New"/>
+        </w:rPr>
+        <w:t xml:space="preserve">Can be set with </w:t>
+      </w:r>
+      <w:proofErr w:type="spellStart"/>
+      <w:r>
+        <w:rPr>
+          <w:rFonts w:cs="Courier New"/>
+        </w:rPr>
+        <w:t>isolation_level</w:t>
+      </w:r>
+      <w:proofErr w:type="spellEnd"/>
+      <w:r>
+        <w:rPr>
+          <w:rFonts w:cs="Courier New"/>
+        </w:rPr>
+        <w:t>=”BLAH” in connect call</w:t>
+      </w:r>
+    </w:p>
+    <w:p>
+      <w:pPr>
+        <w:rPr>
+          <w:rFonts w:cs="Courier New"/>
+        </w:rPr>
+      </w:pPr>
+      <w:r>
+        <w:rPr>
+          <w:rFonts w:cs="Courier New"/>
+          <w:b/>
+        </w:rPr>
+        <w:t>QUESTION</w:t>
+      </w:r>
+      <w:r>
+        <w:rPr>
+          <w:rFonts w:cs="Courier New"/>
+        </w:rPr>
+        <w:t>: Can these ready event type things happen in multiprocessing?? Does threaded.py work with multiprocessing?</w:t>
+      </w:r>
+    </w:p>
+    <w:p>
+      <w:pPr>
+        <w:rPr>
+          <w:rFonts w:cs="Courier New"/>
+          <w:b/>
+        </w:rPr>
+      </w:pPr>
+      <w:r>
+        <w:rPr>
+          <w:rFonts w:cs="Courier New"/>
+          <w:b/>
+        </w:rPr>
+        <w:t xml:space="preserve">Python Module of the Week – </w:t>
+      </w:r>
+      <w:proofErr w:type="spellStart"/>
+      <w:r>
+        <w:rPr>
+          <w:rFonts w:cs="Courier New"/>
+          <w:b/>
+        </w:rPr>
+        <w:t>pymotw</w:t>
+      </w:r>
+      <w:proofErr w:type="spellEnd"/>
+      <w:r>
+        <w:rPr>
+          <w:rFonts w:cs="Courier New"/>
+          <w:b/>
+        </w:rPr>
+        <w:t>!</w:t>
+      </w:r>
+    </w:p>
+    <w:p>
+      <w:pPr>
+        <w:rPr>
+          <w:rFonts w:cs="Courier New"/>
+        </w:rPr>
+      </w:pPr>
       <w:bookmarkStart w:id="0" w:name="_GoBack"/>
       <w:bookmarkEnd w:id="0"/>
+    </w:p>
+    <w:p>
+      <w:pPr>
+        <w:rPr>
+          <w:rFonts w:cs="Courier New"/>
+        </w:rPr>
+      </w:pPr>
     </w:p>
     <w:sectPr>
       <w:pgSz w:w="12240" w:h="15840"/>
@@ -2042,7 +2757,7 @@
 </file>
 
 <file path=customXml/itemProps1.xml><?xml version="1.0" encoding="utf-8"?>
-<ds:datastoreItem xmlns:ds="http://schemas.openxmlformats.org/officeDocument/2006/customXml" ds:itemID="{47A3215C-4608-4226-8C5C-E5D304DF51EF}">
+<ds:datastoreItem xmlns:ds="http://schemas.openxmlformats.org/officeDocument/2006/customXml" ds:itemID="{32499CAF-2AF3-4202-972F-C5BED7DDCF59}">
   <ds:schemaRefs>
     <ds:schemaRef ds:uri="http://schemas.openxmlformats.org/officeDocument/2006/bibliography"/>
   </ds:schemaRefs>

</xml_diff>

<commit_message>
Did exercises in lecture 5.
</commit_message>
<xml_diff>
--- a/Python Notes.docx
+++ b/Python Notes.docx
@@ -1790,15 +1790,200 @@
           <w:rFonts w:cs="Courier New"/>
         </w:rPr>
       </w:pPr>
+    </w:p>
+    <w:p>
+      <w:pPr>
+        <w:rPr>
+          <w:rFonts w:cs="Courier New"/>
+        </w:rPr>
+      </w:pPr>
+      <w:r>
+        <w:rPr>
+          <w:rFonts w:cs="Courier New"/>
+        </w:rPr>
+        <w:t xml:space="preserve">Lecture </w:t>
+      </w:r>
+      <w:r>
+        <w:rPr>
+          <w:rFonts w:cs="Courier New"/>
+        </w:rPr>
+        <w:t>5</w:t>
+      </w:r>
+      <w:r>
+        <w:rPr>
+          <w:rFonts w:cs="Courier New"/>
+        </w:rPr>
+        <w:t xml:space="preserve"> – </w:t>
+      </w:r>
+      <w:r>
+        <w:rPr>
+          <w:rFonts w:cs="Courier New"/>
+        </w:rPr>
+        <w:t>5</w:t>
+      </w:r>
+      <w:r>
+        <w:rPr>
+          <w:rFonts w:cs="Courier New"/>
+        </w:rPr>
+        <w:t>/</w:t>
+      </w:r>
+      <w:r>
+        <w:rPr>
+          <w:rFonts w:cs="Courier New"/>
+        </w:rPr>
+        <w:t>7</w:t>
+      </w:r>
+      <w:r>
+        <w:rPr>
+          <w:rFonts w:cs="Courier New"/>
+        </w:rPr>
+        <w:t>/13</w:t>
+      </w:r>
+    </w:p>
+    <w:p>
+      <w:pPr>
+        <w:rPr>
+          <w:rFonts w:cs="Courier New"/>
+          <w:u w:val="single"/>
+        </w:rPr>
+      </w:pPr>
+      <w:r>
+        <w:rPr>
+          <w:rFonts w:cs="Courier New"/>
+          <w:u w:val="single"/>
+        </w:rPr>
+        <w:t>Review</w:t>
+      </w:r>
+    </w:p>
+    <w:p>
+      <w:pPr>
+        <w:rPr>
+          <w:rFonts w:cs="Courier New"/>
+        </w:rPr>
+      </w:pPr>
+      <w:proofErr w:type="spellStart"/>
+      <w:proofErr w:type="gramStart"/>
+      <w:r>
+        <w:rPr>
+          <w:rFonts w:cs="Courier New"/>
+        </w:rPr>
+        <w:t>ipython</w:t>
+      </w:r>
+      <w:proofErr w:type="spellEnd"/>
+      <w:proofErr w:type="gramEnd"/>
+      <w:r>
+        <w:rPr>
+          <w:rFonts w:cs="Courier New"/>
+        </w:rPr>
+        <w:t xml:space="preserve">, </w:t>
+      </w:r>
+      <w:proofErr w:type="spellStart"/>
+      <w:r>
+        <w:rPr>
+          <w:rFonts w:cs="Courier New"/>
+        </w:rPr>
+        <w:t>ipdb</w:t>
+      </w:r>
+      <w:proofErr w:type="spellEnd"/>
+    </w:p>
+    <w:p>
+      <w:pPr>
+        <w:rPr>
+          <w:rFonts w:cs="Courier New"/>
+          <w:u w:val="single"/>
+        </w:rPr>
+      </w:pPr>
+      <w:r>
+        <w:rPr>
+          <w:rFonts w:cs="Courier New"/>
+          <w:u w:val="single"/>
+        </w:rPr>
+        <w:t>Advanced OO</w:t>
+      </w:r>
+    </w:p>
+    <w:p>
+      <w:pPr>
+        <w:pStyle w:val="ListParagraph"/>
+        <w:numPr>
+          <w:ilvl w:val="0"/>
+          <w:numId w:val="1"/>
+        </w:numPr>
+        <w:rPr>
+          <w:rFonts w:cs="Courier New"/>
+        </w:rPr>
+      </w:pPr>
+      <w:r>
+        <w:rPr>
+          <w:rFonts w:cs="Courier New"/>
+        </w:rPr>
+        <w:t>New style classes need to inherit from object (</w:t>
+      </w:r>
+      <w:r>
+        <w:rPr>
+          <w:rFonts w:ascii="Courier New" w:hAnsi="Courier New" w:cs="Courier New"/>
+        </w:rPr>
+        <w:t xml:space="preserve">class </w:t>
+      </w:r>
+      <w:proofErr w:type="gramStart"/>
+      <w:r>
+        <w:rPr>
+          <w:rFonts w:ascii="Courier New" w:hAnsi="Courier New" w:cs="Courier New"/>
+        </w:rPr>
+        <w:t>C(</w:t>
+      </w:r>
+      <w:proofErr w:type="gramEnd"/>
+      <w:r>
+        <w:rPr>
+          <w:rFonts w:ascii="Courier New" w:hAnsi="Courier New" w:cs="Courier New"/>
+        </w:rPr>
+        <w:t>object):</w:t>
+      </w:r>
+      <w:r>
+        <w:rPr>
+          <w:rFonts w:cs="Courier New"/>
+        </w:rPr>
+        <w:t>)</w:t>
+      </w:r>
+    </w:p>
+    <w:p>
+      <w:pPr>
+        <w:pStyle w:val="ListParagraph"/>
+        <w:numPr>
+          <w:ilvl w:val="0"/>
+          <w:numId w:val="1"/>
+        </w:numPr>
+        <w:rPr>
+          <w:rFonts w:cs="Courier New"/>
+        </w:rPr>
+      </w:pPr>
+      <w:r>
+        <w:rPr>
+          <w:rFonts w:cs="Courier New"/>
+        </w:rPr>
+        <w:t xml:space="preserve">Adding “?” at the end of things (say, in the interpreter), will give all the </w:t>
+      </w:r>
+      <w:proofErr w:type="spellStart"/>
+      <w:r>
+        <w:rPr>
+          <w:rFonts w:cs="Courier New"/>
+        </w:rPr>
+        <w:t>docstrings</w:t>
+      </w:r>
+      <w:proofErr w:type="spellEnd"/>
+    </w:p>
+    <w:p>
+      <w:pPr>
+        <w:pStyle w:val="ListParagraph"/>
+        <w:numPr>
+          <w:ilvl w:val="0"/>
+          <w:numId w:val="1"/>
+        </w:numPr>
+        <w:rPr>
+          <w:rFonts w:cs="Courier New"/>
+        </w:rPr>
+      </w:pPr>
       <w:bookmarkStart w:id="0" w:name="_GoBack"/>
       <w:bookmarkEnd w:id="0"/>
-    </w:p>
-    <w:p>
-      <w:pPr>
-        <w:rPr>
-          <w:rFonts w:cs="Courier New"/>
-        </w:rPr>
-      </w:pPr>
     </w:p>
     <w:sectPr>
       <w:pgSz w:w="12240" w:h="15840"/>
@@ -2757,7 +2942,7 @@
 </file>
 
 <file path=customXml/itemProps1.xml><?xml version="1.0" encoding="utf-8"?>
-<ds:datastoreItem xmlns:ds="http://schemas.openxmlformats.org/officeDocument/2006/customXml" ds:itemID="{32499CAF-2AF3-4202-972F-C5BED7DDCF59}">
+<ds:datastoreItem xmlns:ds="http://schemas.openxmlformats.org/officeDocument/2006/customXml" ds:itemID="{434C4D9C-0100-4E59-B002-2AD95BC400CC}">
   <ds:schemaRefs>
     <ds:schemaRef ds:uri="http://schemas.openxmlformats.org/officeDocument/2006/bibliography"/>
   </ds:schemaRefs>

</xml_diff>

<commit_message>
Lecture 6 notes and examples.
</commit_message>
<xml_diff>
--- a/Python Notes.docx
+++ b/Python Notes.docx
@@ -1801,43 +1801,7 @@
         <w:rPr>
           <w:rFonts w:cs="Courier New"/>
         </w:rPr>
-        <w:t xml:space="preserve">Lecture </w:t>
-      </w:r>
-      <w:r>
-        <w:rPr>
-          <w:rFonts w:cs="Courier New"/>
-        </w:rPr>
-        <w:t>5</w:t>
-      </w:r>
-      <w:r>
-        <w:rPr>
-          <w:rFonts w:cs="Courier New"/>
-        </w:rPr>
-        <w:t xml:space="preserve"> – </w:t>
-      </w:r>
-      <w:r>
-        <w:rPr>
-          <w:rFonts w:cs="Courier New"/>
-        </w:rPr>
-        <w:t>5</w:t>
-      </w:r>
-      <w:r>
-        <w:rPr>
-          <w:rFonts w:cs="Courier New"/>
-        </w:rPr>
-        <w:t>/</w:t>
-      </w:r>
-      <w:r>
-        <w:rPr>
-          <w:rFonts w:cs="Courier New"/>
-        </w:rPr>
-        <w:t>7</w:t>
-      </w:r>
-      <w:r>
-        <w:rPr>
-          <w:rFonts w:cs="Courier New"/>
-        </w:rPr>
-        <w:t>/13</w:t>
+        <w:t>Lecture 5 – 5/7/13</w:t>
       </w:r>
     </w:p>
     <w:p>
@@ -1970,6 +1934,277 @@
         <w:t>docstrings</w:t>
       </w:r>
       <w:proofErr w:type="spellEnd"/>
+    </w:p>
+    <w:p>
+      <w:pPr>
+        <w:rPr>
+          <w:rFonts w:cs="Courier New"/>
+        </w:rPr>
+      </w:pPr>
+    </w:p>
+    <w:p>
+      <w:pPr>
+        <w:rPr>
+          <w:rFonts w:cs="Courier New"/>
+        </w:rPr>
+      </w:pPr>
+      <w:r>
+        <w:rPr>
+          <w:rFonts w:cs="Courier New"/>
+        </w:rPr>
+        <w:t>Lecture 6 – 5/14/13</w:t>
+      </w:r>
+    </w:p>
+    <w:p>
+      <w:pPr>
+        <w:rPr>
+          <w:rFonts w:cs="Courier New"/>
+          <w:u w:val="single"/>
+        </w:rPr>
+      </w:pPr>
+      <w:r>
+        <w:rPr>
+          <w:rFonts w:cs="Courier New"/>
+          <w:u w:val="single"/>
+        </w:rPr>
+        <w:t>C Extensions in Python</w:t>
+      </w:r>
+    </w:p>
+    <w:p>
+      <w:pPr>
+        <w:pStyle w:val="ListParagraph"/>
+        <w:numPr>
+          <w:ilvl w:val="0"/>
+          <w:numId w:val="1"/>
+        </w:numPr>
+        <w:rPr>
+          <w:rFonts w:cs="Courier New"/>
+        </w:rPr>
+      </w:pPr>
+      <w:r>
+        <w:rPr>
+          <w:rFonts w:cs="Courier New"/>
+        </w:rPr>
+        <w:t xml:space="preserve">You can export method(s) from Python using </w:t>
+      </w:r>
+      <w:proofErr w:type="spellStart"/>
+      <w:r>
+        <w:rPr>
+          <w:rFonts w:cs="Courier New"/>
+        </w:rPr>
+        <w:t>distutils</w:t>
+      </w:r>
+      <w:proofErr w:type="spellEnd"/>
+      <w:r>
+        <w:rPr>
+          <w:rFonts w:cs="Courier New"/>
+        </w:rPr>
+        <w:t xml:space="preserve">, </w:t>
+      </w:r>
+      <w:proofErr w:type="spellStart"/>
+      <w:r>
+        <w:rPr>
+          <w:rFonts w:cs="Courier New"/>
+        </w:rPr>
+        <w:t>etc</w:t>
+      </w:r>
+      <w:proofErr w:type="spellEnd"/>
+    </w:p>
+    <w:p>
+      <w:pPr>
+        <w:pStyle w:val="ListParagraph"/>
+        <w:numPr>
+          <w:ilvl w:val="0"/>
+          <w:numId w:val="1"/>
+        </w:numPr>
+        <w:rPr>
+          <w:rFonts w:cs="Courier New"/>
+        </w:rPr>
+      </w:pPr>
+      <w:r>
+        <w:rPr>
+          <w:rFonts w:cs="Courier New"/>
+        </w:rPr>
+        <w:t xml:space="preserve">It’s possible to have “virtual environments” within </w:t>
+      </w:r>
+      <w:r>
+        <w:rPr>
+          <w:rFonts w:cs="Courier New"/>
+        </w:rPr>
+        <w:t xml:space="preserve">a folder in </w:t>
+      </w:r>
+      <w:r>
+        <w:rPr>
+          <w:rFonts w:cs="Courier New"/>
+        </w:rPr>
+        <w:t xml:space="preserve">python with </w:t>
+      </w:r>
+      <w:proofErr w:type="spellStart"/>
+      <w:r>
+        <w:rPr>
+          <w:rFonts w:cs="Courier New"/>
+        </w:rPr>
+        <w:t>virtualenv</w:t>
+      </w:r>
+      <w:proofErr w:type="spellEnd"/>
+      <w:r>
+        <w:rPr>
+          <w:rFonts w:cs="Courier New"/>
+        </w:rPr>
+        <w:t>, where only some packages will be installed within it, and it won’t interfere with your system setup.</w:t>
+      </w:r>
+    </w:p>
+    <w:p>
+      <w:pPr>
+        <w:pStyle w:val="ListParagraph"/>
+        <w:numPr>
+          <w:ilvl w:val="0"/>
+          <w:numId w:val="1"/>
+        </w:numPr>
+        <w:rPr>
+          <w:rFonts w:cs="Courier New"/>
+        </w:rPr>
+      </w:pPr>
+      <w:proofErr w:type="spellStart"/>
+      <w:r>
+        <w:rPr>
+          <w:rFonts w:cs="Courier New"/>
+        </w:rPr>
+        <w:t>Virtualenv</w:t>
+      </w:r>
+      <w:proofErr w:type="spellEnd"/>
+    </w:p>
+    <w:p>
+      <w:pPr>
+        <w:pStyle w:val="ListParagraph"/>
+        <w:numPr>
+          <w:ilvl w:val="1"/>
+          <w:numId w:val="1"/>
+        </w:numPr>
+        <w:rPr>
+          <w:rFonts w:cs="Courier New"/>
+        </w:rPr>
+      </w:pPr>
+      <w:r>
+        <w:rPr>
+          <w:rFonts w:cs="Courier New"/>
+        </w:rPr>
+        <w:t>Commands:</w:t>
+      </w:r>
+    </w:p>
+    <w:p>
+      <w:pPr>
+        <w:pStyle w:val="ListParagraph"/>
+        <w:numPr>
+          <w:ilvl w:val="2"/>
+          <w:numId w:val="1"/>
+        </w:numPr>
+        <w:rPr>
+          <w:rFonts w:cs="Courier New"/>
+        </w:rPr>
+      </w:pPr>
+      <w:proofErr w:type="spellStart"/>
+      <w:r>
+        <w:rPr>
+          <w:rFonts w:cs="Courier New"/>
+        </w:rPr>
+        <w:t>virtualenv</w:t>
+      </w:r>
+      <w:proofErr w:type="spellEnd"/>
+      <w:r>
+        <w:rPr>
+          <w:rFonts w:cs="Courier New"/>
+        </w:rPr>
+        <w:t xml:space="preserve"> /path/to/</w:t>
+      </w:r>
+      <w:proofErr w:type="spellStart"/>
+      <w:r>
+        <w:rPr>
+          <w:rFonts w:cs="Courier New"/>
+        </w:rPr>
+        <w:t>env</w:t>
+      </w:r>
+      <w:proofErr w:type="spellEnd"/>
+      <w:r>
+        <w:rPr>
+          <w:rFonts w:cs="Courier New"/>
+        </w:rPr>
+        <w:t>/folder</w:t>
+      </w:r>
+    </w:p>
+    <w:p>
+      <w:pPr>
+        <w:pStyle w:val="ListParagraph"/>
+        <w:numPr>
+          <w:ilvl w:val="2"/>
+          <w:numId w:val="1"/>
+        </w:numPr>
+        <w:rPr>
+          <w:rFonts w:cs="Courier New"/>
+        </w:rPr>
+      </w:pPr>
+      <w:r>
+        <w:rPr>
+          <w:rFonts w:cs="Courier New"/>
+        </w:rPr>
+        <w:t>Source /path/to/</w:t>
+      </w:r>
+      <w:proofErr w:type="spellStart"/>
+      <w:r>
+        <w:rPr>
+          <w:rFonts w:cs="Courier New"/>
+        </w:rPr>
+        <w:t>env</w:t>
+      </w:r>
+      <w:proofErr w:type="spellEnd"/>
+      <w:r>
+        <w:rPr>
+          <w:rFonts w:cs="Courier New"/>
+        </w:rPr>
+        <w:t>/folder/bin/activate</w:t>
+      </w:r>
+    </w:p>
+    <w:p>
+      <w:pPr>
+        <w:pStyle w:val="ListParagraph"/>
+        <w:numPr>
+          <w:ilvl w:val="2"/>
+          <w:numId w:val="1"/>
+        </w:numPr>
+        <w:rPr>
+          <w:rFonts w:cs="Courier New"/>
+        </w:rPr>
+      </w:pPr>
+      <w:r>
+        <w:rPr>
+          <w:rFonts w:cs="Courier New"/>
+        </w:rPr>
+        <w:t>D</w:t>
+      </w:r>
+      <w:r>
+        <w:rPr>
+          <w:rFonts w:cs="Courier New"/>
+        </w:rPr>
+        <w:t>eactivate</w:t>
+      </w:r>
+    </w:p>
+    <w:p>
+      <w:pPr>
+        <w:pStyle w:val="ListParagraph"/>
+        <w:numPr>
+          <w:ilvl w:val="0"/>
+          <w:numId w:val="1"/>
+        </w:numPr>
+        <w:rPr>
+          <w:rFonts w:cs="Courier New"/>
+        </w:rPr>
+      </w:pPr>
+      <w:r>
+        <w:rPr>
+          <w:rFonts w:cs="Courier New"/>
+        </w:rPr>
+        <w:t>All we care about is the .so files at the end.</w:t>
+      </w:r>
     </w:p>
     <w:p>
       <w:pPr>
@@ -2942,7 +3177,7 @@
 </file>
 
 <file path=customXml/itemProps1.xml><?xml version="1.0" encoding="utf-8"?>
-<ds:datastoreItem xmlns:ds="http://schemas.openxmlformats.org/officeDocument/2006/customXml" ds:itemID="{434C4D9C-0100-4E59-B002-2AD95BC400CC}">
+<ds:datastoreItem xmlns:ds="http://schemas.openxmlformats.org/officeDocument/2006/customXml" ds:itemID="{E28C2D49-06D4-4183-84B5-1AF17C75B671}">
   <ds:schemaRefs>
     <ds:schemaRef ds:uri="http://schemas.openxmlformats.org/officeDocument/2006/bibliography"/>
   </ds:schemaRefs>

</xml_diff>

<commit_message>
Notes and examples from lecture 7.
</commit_message>
<xml_diff>
--- a/Python Notes.docx
+++ b/Python Notes.docx
@@ -2204,6 +2204,103 @@
           <w:rFonts w:cs="Courier New"/>
         </w:rPr>
         <w:t>All we care about is the .so files at the end.</w:t>
+      </w:r>
+    </w:p>
+    <w:p>
+      <w:pPr>
+        <w:rPr>
+          <w:rFonts w:cs="Courier New"/>
+        </w:rPr>
+      </w:pPr>
+    </w:p>
+    <w:p>
+      <w:pPr>
+        <w:rPr>
+          <w:rFonts w:cs="Courier New"/>
+        </w:rPr>
+      </w:pPr>
+      <w:r>
+        <w:rPr>
+          <w:rFonts w:cs="Courier New"/>
+        </w:rPr>
+        <w:t>Lecture 7 – 5/21/13</w:t>
+      </w:r>
+    </w:p>
+    <w:p>
+      <w:pPr>
+        <w:rPr>
+          <w:rFonts w:cs="Courier New"/>
+          <w:u w:val="single"/>
+        </w:rPr>
+      </w:pPr>
+      <w:r>
+        <w:rPr>
+          <w:rFonts w:cs="Courier New"/>
+          <w:u w:val="single"/>
+        </w:rPr>
+        <w:t>Threading and Multiprocessing</w:t>
+      </w:r>
+    </w:p>
+    <w:p>
+      <w:pPr>
+        <w:pStyle w:val="ListParagraph"/>
+        <w:numPr>
+          <w:ilvl w:val="0"/>
+          <w:numId w:val="1"/>
+        </w:numPr>
+        <w:rPr>
+          <w:rFonts w:cs="Courier New"/>
+        </w:rPr>
+      </w:pPr>
+      <w:r>
+        <w:rPr>
+          <w:rFonts w:cs="Courier New"/>
+        </w:rPr>
+        <w:t xml:space="preserve">Went over </w:t>
+      </w:r>
+      <w:proofErr w:type="spellStart"/>
+      <w:r>
+        <w:rPr>
+          <w:rFonts w:cs="Courier New"/>
+        </w:rPr>
+        <w:t>argparse</w:t>
+      </w:r>
+      <w:proofErr w:type="spellEnd"/>
+    </w:p>
+    <w:p>
+      <w:pPr>
+        <w:pStyle w:val="ListParagraph"/>
+        <w:numPr>
+          <w:ilvl w:val="0"/>
+          <w:numId w:val="1"/>
+        </w:numPr>
+        <w:rPr>
+          <w:rFonts w:cs="Courier New"/>
+        </w:rPr>
+      </w:pPr>
+      <w:r>
+        <w:rPr>
+          <w:rFonts w:cs="Courier New"/>
+        </w:rPr>
+        <w:t>Multithreading is good for IO things</w:t>
+      </w:r>
+      <w:r>
+        <w:rPr>
+          <w:rFonts w:cs="Courier New"/>
+        </w:rPr>
+        <w:t xml:space="preserve"> –</w:t>
+      </w:r>
+      <w:r>
+        <w:rPr>
+          <w:rFonts w:cs="Courier New"/>
+        </w:rPr>
+        <w:t xml:space="preserve"> multiprocessing is necessary otherwise.</w:t>
+      </w:r>
+      <w:r>
+        <w:rPr>
+          <w:rFonts w:cs="Courier New"/>
+        </w:rPr>
+        <w:t xml:space="preserve"> The GIL gets in the way.</w:t>
       </w:r>
     </w:p>
     <w:p>
@@ -3177,7 +3274,7 @@
 </file>
 
 <file path=customXml/itemProps1.xml><?xml version="1.0" encoding="utf-8"?>
-<ds:datastoreItem xmlns:ds="http://schemas.openxmlformats.org/officeDocument/2006/customXml" ds:itemID="{E28C2D49-06D4-4183-84B5-1AF17C75B671}">
+<ds:datastoreItem xmlns:ds="http://schemas.openxmlformats.org/officeDocument/2006/customXml" ds:itemID="{AFAD14FC-F59D-4D6C-BD46-7B26F90EA5A1}">
   <ds:schemaRefs>
     <ds:schemaRef ds:uri="http://schemas.openxmlformats.org/officeDocument/2006/bibliography"/>
   </ds:schemaRefs>

</xml_diff>

<commit_message>
Lecture 8 slides and exercises.
</commit_message>
<xml_diff>
--- a/Python Notes.docx
+++ b/Python Notes.docx
@@ -2305,6 +2305,49 @@
     </w:p>
     <w:p>
       <w:pPr>
+        <w:rPr>
+          <w:rFonts w:cs="Courier New"/>
+        </w:rPr>
+      </w:pPr>
+    </w:p>
+    <w:p>
+      <w:pPr>
+        <w:rPr>
+          <w:rFonts w:cs="Courier New"/>
+        </w:rPr>
+      </w:pPr>
+    </w:p>
+    <w:p>
+      <w:pPr>
+        <w:rPr>
+          <w:rFonts w:cs="Courier New"/>
+        </w:rPr>
+      </w:pPr>
+      <w:r>
+        <w:rPr>
+          <w:rFonts w:cs="Courier New"/>
+        </w:rPr>
+        <w:lastRenderedPageBreak/>
+        <w:t>Lecture 8 – 5/28/13</w:t>
+      </w:r>
+    </w:p>
+    <w:p>
+      <w:pPr>
+        <w:rPr>
+          <w:rFonts w:cs="Courier New"/>
+          <w:u w:val="single"/>
+        </w:rPr>
+      </w:pPr>
+      <w:r>
+        <w:rPr>
+          <w:rFonts w:cs="Courier New"/>
+          <w:u w:val="single"/>
+        </w:rPr>
+        <w:t>Performance and Profiling</w:t>
+      </w:r>
+    </w:p>
+    <w:p>
+      <w:pPr>
         <w:pStyle w:val="ListParagraph"/>
         <w:numPr>
           <w:ilvl w:val="0"/>
@@ -2314,6 +2357,314 @@
           <w:rFonts w:cs="Courier New"/>
         </w:rPr>
       </w:pPr>
+      <w:proofErr w:type="spellStart"/>
+      <w:r>
+        <w:rPr>
+          <w:rFonts w:cs="Courier New"/>
+        </w:rPr>
+        <w:t>timeit</w:t>
+      </w:r>
+      <w:proofErr w:type="spellEnd"/>
+      <w:r>
+        <w:rPr>
+          <w:rFonts w:cs="Courier New"/>
+        </w:rPr>
+        <w:t>: Comparing two python statements’ execution time</w:t>
+      </w:r>
+    </w:p>
+    <w:p>
+      <w:pPr>
+        <w:pStyle w:val="ListParagraph"/>
+        <w:numPr>
+          <w:ilvl w:val="0"/>
+          <w:numId w:val="1"/>
+        </w:numPr>
+        <w:rPr>
+          <w:rFonts w:cs="Courier New"/>
+        </w:rPr>
+      </w:pPr>
+      <w:proofErr w:type="spellStart"/>
+      <w:proofErr w:type="gramStart"/>
+      <w:r>
+        <w:rPr>
+          <w:rFonts w:cs="Courier New"/>
+        </w:rPr>
+        <w:t>time.clock</w:t>
+      </w:r>
+      <w:proofErr w:type="spellEnd"/>
+      <w:r>
+        <w:rPr>
+          <w:rFonts w:cs="Courier New"/>
+        </w:rPr>
+        <w:t>(</w:t>
+      </w:r>
+      <w:proofErr w:type="gramEnd"/>
+      <w:r>
+        <w:rPr>
+          <w:rFonts w:cs="Courier New"/>
+        </w:rPr>
+        <w:t xml:space="preserve">) on Windows rather than </w:t>
+      </w:r>
+      <w:proofErr w:type="spellStart"/>
+      <w:r>
+        <w:rPr>
+          <w:rFonts w:cs="Courier New"/>
+        </w:rPr>
+        <w:t>time.time</w:t>
+      </w:r>
+      <w:proofErr w:type="spellEnd"/>
+      <w:r>
+        <w:rPr>
+          <w:rFonts w:cs="Courier New"/>
+        </w:rPr>
+        <w:t>()!</w:t>
+      </w:r>
+    </w:p>
+    <w:p>
+      <w:pPr>
+        <w:pStyle w:val="ListParagraph"/>
+        <w:numPr>
+          <w:ilvl w:val="0"/>
+          <w:numId w:val="1"/>
+        </w:numPr>
+        <w:rPr>
+          <w:rFonts w:cs="Courier New"/>
+        </w:rPr>
+      </w:pPr>
+      <w:r>
+        <w:rPr>
+          <w:rFonts w:cs="Courier New"/>
+        </w:rPr>
+        <w:t>Profiling: “</w:t>
+      </w:r>
+      <w:proofErr w:type="spellStart"/>
+      <w:r>
+        <w:rPr>
+          <w:rFonts w:cs="Courier New"/>
+        </w:rPr>
+        <w:t>cProfile</w:t>
+      </w:r>
+      <w:proofErr w:type="spellEnd"/>
+      <w:r>
+        <w:rPr>
+          <w:rFonts w:cs="Courier New"/>
+        </w:rPr>
+        <w:t>” has low overhead, same API as “profile”</w:t>
+      </w:r>
+    </w:p>
+    <w:p>
+      <w:pPr>
+        <w:pStyle w:val="ListParagraph"/>
+        <w:numPr>
+          <w:ilvl w:val="1"/>
+          <w:numId w:val="1"/>
+        </w:numPr>
+        <w:rPr>
+          <w:rFonts w:cs="Courier New"/>
+        </w:rPr>
+      </w:pPr>
+      <w:r>
+        <w:rPr>
+          <w:rFonts w:cs="Courier New"/>
+        </w:rPr>
+        <w:t xml:space="preserve">python </w:t>
+      </w:r>
+      <w:r>
+        <w:rPr>
+          <w:rFonts w:cs="Courier New"/>
+        </w:rPr>
+        <w:t>-</w:t>
+      </w:r>
+      <w:r>
+        <w:rPr>
+          <w:rFonts w:cs="Courier New"/>
+        </w:rPr>
+        <w:t xml:space="preserve">m </w:t>
+      </w:r>
+      <w:proofErr w:type="spellStart"/>
+      <w:r>
+        <w:rPr>
+          <w:rFonts w:cs="Courier New"/>
+        </w:rPr>
+        <w:t>cProfile</w:t>
+      </w:r>
+      <w:proofErr w:type="spellEnd"/>
+      <w:r>
+        <w:rPr>
+          <w:rFonts w:cs="Courier New"/>
+        </w:rPr>
+        <w:t xml:space="preserve"> code.py</w:t>
+      </w:r>
+    </w:p>
+    <w:p>
+      <w:pPr>
+        <w:pStyle w:val="ListParagraph"/>
+        <w:numPr>
+          <w:ilvl w:val="1"/>
+          <w:numId w:val="1"/>
+        </w:numPr>
+        <w:rPr>
+          <w:rFonts w:cs="Courier New"/>
+        </w:rPr>
+      </w:pPr>
+      <w:r>
+        <w:rPr>
+          <w:rFonts w:cs="Courier New"/>
+        </w:rPr>
+        <w:t xml:space="preserve">save profiles with “-o </w:t>
+      </w:r>
+      <w:proofErr w:type="spellStart"/>
+      <w:r>
+        <w:rPr>
+          <w:rFonts w:cs="Courier New"/>
+        </w:rPr>
+        <w:t>dump.profile</w:t>
+      </w:r>
+      <w:proofErr w:type="spellEnd"/>
+      <w:r>
+        <w:rPr>
+          <w:rFonts w:cs="Courier New"/>
+        </w:rPr>
+        <w:t xml:space="preserve">” </w:t>
+      </w:r>
+      <w:proofErr w:type="spellStart"/>
+      <w:r>
+        <w:rPr>
+          <w:rFonts w:cs="Courier New"/>
+        </w:rPr>
+        <w:t>etc</w:t>
+      </w:r>
+      <w:proofErr w:type="spellEnd"/>
+    </w:p>
+    <w:p>
+      <w:pPr>
+        <w:pStyle w:val="ListParagraph"/>
+        <w:numPr>
+          <w:ilvl w:val="1"/>
+          <w:numId w:val="1"/>
+        </w:numPr>
+        <w:rPr>
+          <w:rFonts w:cs="Courier New"/>
+        </w:rPr>
+      </w:pPr>
+      <w:r>
+        <w:rPr>
+          <w:rFonts w:cs="Courier New"/>
+        </w:rPr>
+        <w:t>will give an overview of how long each function in your code takes to run</w:t>
+      </w:r>
+    </w:p>
+    <w:p>
+      <w:pPr>
+        <w:pStyle w:val="ListParagraph"/>
+        <w:numPr>
+          <w:ilvl w:val="1"/>
+          <w:numId w:val="1"/>
+        </w:numPr>
+        <w:rPr>
+          <w:rFonts w:cs="Courier New"/>
+        </w:rPr>
+      </w:pPr>
+      <w:proofErr w:type="spellStart"/>
+      <w:r>
+        <w:rPr>
+          <w:rFonts w:cs="Courier New"/>
+        </w:rPr>
+        <w:t>pstats</w:t>
+      </w:r>
+      <w:proofErr w:type="spellEnd"/>
+      <w:r>
+        <w:rPr>
+          <w:rFonts w:cs="Courier New"/>
+        </w:rPr>
+        <w:t xml:space="preserve"> can parse your profile for more readability</w:t>
+      </w:r>
+    </w:p>
+    <w:p>
+      <w:pPr>
+        <w:pStyle w:val="ListParagraph"/>
+        <w:numPr>
+          <w:ilvl w:val="1"/>
+          <w:numId w:val="1"/>
+        </w:numPr>
+        <w:rPr>
+          <w:rFonts w:cs="Courier New"/>
+        </w:rPr>
+      </w:pPr>
+      <w:r>
+        <w:rPr>
+          <w:rFonts w:cs="Courier New"/>
+        </w:rPr>
+        <w:t>Run Snake Run – gives you a visual of your profile (</w:t>
+      </w:r>
+      <w:proofErr w:type="spellStart"/>
+      <w:r>
+        <w:rPr>
+          <w:rFonts w:cs="Courier New"/>
+        </w:rPr>
+        <w:t>treemap</w:t>
+      </w:r>
+      <w:proofErr w:type="spellEnd"/>
+      <w:r>
+        <w:rPr>
+          <w:rFonts w:cs="Courier New"/>
+        </w:rPr>
+        <w:t>)</w:t>
+      </w:r>
+    </w:p>
+    <w:p>
+      <w:pPr>
+        <w:pStyle w:val="ListParagraph"/>
+        <w:numPr>
+          <w:ilvl w:val="0"/>
+          <w:numId w:val="1"/>
+        </w:numPr>
+        <w:rPr>
+          <w:rFonts w:cs="Courier New"/>
+        </w:rPr>
+      </w:pPr>
+      <w:r>
+        <w:rPr>
+          <w:rFonts w:cs="Courier New"/>
+        </w:rPr>
+        <w:t>Note slide about boosting Python performance</w:t>
+      </w:r>
+    </w:p>
+    <w:p>
+      <w:pPr>
+        <w:pStyle w:val="ListParagraph"/>
+        <w:numPr>
+          <w:ilvl w:val="1"/>
+          <w:numId w:val="1"/>
+        </w:numPr>
+        <w:rPr>
+          <w:rFonts w:cs="Courier New"/>
+        </w:rPr>
+      </w:pPr>
+      <w:r>
+        <w:rPr>
+          <w:rFonts w:cs="Courier New"/>
+        </w:rPr>
+        <w:t>+= is slower than ‘’.join([&lt;list of strings&gt;])</w:t>
+      </w:r>
+    </w:p>
+    <w:p>
+      <w:pPr>
+        <w:pStyle w:val="ListParagraph"/>
+        <w:numPr>
+          <w:ilvl w:val="1"/>
+          <w:numId w:val="1"/>
+        </w:numPr>
+        <w:rPr>
+          <w:rFonts w:cs="Courier New"/>
+        </w:rPr>
+      </w:pPr>
+      <w:r>
+        <w:rPr>
+          <w:rFonts w:cs="Courier New"/>
+        </w:rPr>
+        <w:t>map/list comprehensions faster than loops</w:t>
+      </w:r>
       <w:bookmarkStart w:id="0" w:name="_GoBack"/>
       <w:bookmarkEnd w:id="0"/>
     </w:p>
@@ -3274,7 +3625,7 @@
 </file>
 
 <file path=customXml/itemProps1.xml><?xml version="1.0" encoding="utf-8"?>
-<ds:datastoreItem xmlns:ds="http://schemas.openxmlformats.org/officeDocument/2006/customXml" ds:itemID="{AFAD14FC-F59D-4D6C-BD46-7B26F90EA5A1}">
+<ds:datastoreItem xmlns:ds="http://schemas.openxmlformats.org/officeDocument/2006/customXml" ds:itemID="{CE602FC4-EF57-4A4E-8CF4-FCD1DFCAD0EA}">
   <ds:schemaRefs>
     <ds:schemaRef ds:uri="http://schemas.openxmlformats.org/officeDocument/2006/bibliography"/>
   </ds:schemaRefs>

</xml_diff>

<commit_message>
Notes, slides, and examples from lecture 9.
</commit_message>
<xml_diff>
--- a/Python Notes.docx
+++ b/Python Notes.docx
@@ -42,15 +42,8 @@
       </w:r>
     </w:p>
     <w:p>
-      <w:proofErr w:type="spellStart"/>
-      <w:proofErr w:type="gramStart"/>
-      <w:r>
-        <w:t>ssh</w:t>
-      </w:r>
-      <w:proofErr w:type="spellEnd"/>
-      <w:proofErr w:type="gramEnd"/>
-      <w:r>
-        <w:t xml:space="preserve"> </w:t>
+      <w:r>
+        <w:t xml:space="preserve">ssh </w:t>
       </w:r>
       <w:hyperlink r:id="rId8" w:history="1">
         <w:r>
@@ -93,15 +86,7 @@
     </w:p>
     <w:p>
       <w:r>
-        <w:t>A string under the name of a function can be accessed with &lt;</w:t>
-      </w:r>
-      <w:proofErr w:type="spellStart"/>
-      <w:r>
-        <w:t>function_name</w:t>
-      </w:r>
-      <w:proofErr w:type="spellEnd"/>
-      <w:r>
-        <w:t>&gt;.__doc__</w:t>
+        <w:t>A string under the name of a function can be accessed with &lt;function_name&gt;.__doc__</w:t>
       </w:r>
     </w:p>
     <w:p>
@@ -120,23 +105,7 @@
     </w:p>
     <w:p>
       <w:r>
-        <w:t xml:space="preserve">Project GUI library possibility: </w:t>
-      </w:r>
-      <w:proofErr w:type="spellStart"/>
-      <w:r>
-        <w:t>tk</w:t>
-      </w:r>
-      <w:proofErr w:type="spellEnd"/>
-      <w:r>
-        <w:t xml:space="preserve"> (python version of </w:t>
-      </w:r>
-      <w:proofErr w:type="spellStart"/>
-      <w:r>
-        <w:t>tcl</w:t>
-      </w:r>
-      <w:proofErr w:type="spellEnd"/>
-      <w:r>
-        <w:t>)</w:t>
+        <w:t>Project GUI library possibility: tk (python version of tcl)</w:t>
       </w:r>
     </w:p>
     <w:p>
@@ -146,15 +115,7 @@
     </w:p>
     <w:p>
       <w:r>
-        <w:t xml:space="preserve">Make sure </w:t>
-      </w:r>
-      <w:proofErr w:type="spellStart"/>
-      <w:r>
-        <w:t>pdb</w:t>
-      </w:r>
-      <w:proofErr w:type="spellEnd"/>
-      <w:r>
-        <w:t xml:space="preserve"> is installed in Cygwin before next week</w:t>
+        <w:t>Make sure pdb is installed in Cygwin before next week</w:t>
       </w:r>
     </w:p>
     <w:p/>
@@ -178,15 +139,7 @@
     </w:p>
     <w:p>
       <w:r>
-        <w:t xml:space="preserve">Nose and </w:t>
-      </w:r>
-      <w:proofErr w:type="spellStart"/>
-      <w:r>
-        <w:t>pytest</w:t>
-      </w:r>
-      <w:proofErr w:type="spellEnd"/>
-      <w:r>
-        <w:t xml:space="preserve"> notes will be up on the website</w:t>
+        <w:t>Nose and pytest notes will be up on the website</w:t>
       </w:r>
     </w:p>
     <w:p/>
@@ -228,13 +181,8 @@
           <w:numId w:val="1"/>
         </w:numPr>
       </w:pPr>
-      <w:proofErr w:type="spellStart"/>
-      <w:r>
-        <w:t>Memoization</w:t>
-      </w:r>
-      <w:proofErr w:type="spellEnd"/>
-      <w:r>
-        <w:t xml:space="preserve"> (caching)</w:t>
+      <w:r>
+        <w:t>Memoization (caching)</w:t>
       </w:r>
     </w:p>
     <w:p>
@@ -419,249 +367,149 @@
       <w:r>
         <w:tab/>
       </w:r>
-      <w:proofErr w:type="spellStart"/>
-      <w:proofErr w:type="gramStart"/>
       <w:r>
         <w:rPr>
           <w:rFonts w:ascii="Courier New" w:hAnsi="Courier New" w:cs="Courier New"/>
           <w:sz w:val="20"/>
           <w:szCs w:val="20"/>
         </w:rPr>
-        <w:t>def</w:t>
-      </w:r>
-      <w:proofErr w:type="spellEnd"/>
-      <w:proofErr w:type="gramEnd"/>
-      <w:r>
+        <w:t>def fact_with_lambda(n):</w:t>
+      </w:r>
+    </w:p>
+    <w:p>
+      <w:pPr>
+        <w:ind w:left="720" w:firstLine="720"/>
         <w:rPr>
           <w:rFonts w:ascii="Courier New" w:hAnsi="Courier New" w:cs="Courier New"/>
           <w:sz w:val="20"/>
           <w:szCs w:val="20"/>
         </w:rPr>
-        <w:t xml:space="preserve"> </w:t>
-      </w:r>
-      <w:proofErr w:type="spellStart"/>
+      </w:pPr>
       <w:r>
         <w:rPr>
           <w:rFonts w:ascii="Courier New" w:hAnsi="Courier New" w:cs="Courier New"/>
           <w:sz w:val="20"/>
           <w:szCs w:val="20"/>
         </w:rPr>
-        <w:t>fact_with_lambda</w:t>
-      </w:r>
-      <w:proofErr w:type="spellEnd"/>
-      <w:r>
+        <w:t>return reduce(lambda x, y: x * y, range(2, n+1), 1)</w:t>
+      </w:r>
+    </w:p>
+    <w:p>
+      <w:r>
+        <w:t>Same as:</w:t>
+      </w:r>
+    </w:p>
+    <w:p>
+      <w:pPr>
         <w:rPr>
           <w:rFonts w:ascii="Courier New" w:hAnsi="Courier New" w:cs="Courier New"/>
           <w:sz w:val="20"/>
           <w:szCs w:val="20"/>
         </w:rPr>
-        <w:t>(n):</w:t>
-      </w:r>
-    </w:p>
-    <w:p>
-      <w:pPr>
-        <w:ind w:left="720" w:firstLine="720"/>
+      </w:pPr>
+      <w:r>
+        <w:tab/>
+      </w:r>
+      <w:r>
         <w:rPr>
           <w:rFonts w:ascii="Courier New" w:hAnsi="Courier New" w:cs="Courier New"/>
           <w:sz w:val="20"/>
           <w:szCs w:val="20"/>
         </w:rPr>
-      </w:pPr>
-      <w:proofErr w:type="gramStart"/>
-      <w:r>
+        <w:t>def fact_no_lambda(n):</w:t>
+      </w:r>
+    </w:p>
+    <w:p>
+      <w:pPr>
+        <w:ind w:left="720" w:firstLine="720"/>
         <w:rPr>
           <w:rFonts w:ascii="Courier New" w:hAnsi="Courier New" w:cs="Courier New"/>
           <w:sz w:val="20"/>
           <w:szCs w:val="20"/>
         </w:rPr>
-        <w:t>return</w:t>
-      </w:r>
-      <w:proofErr w:type="gramEnd"/>
+      </w:pPr>
       <w:r>
         <w:rPr>
           <w:rFonts w:ascii="Courier New" w:hAnsi="Courier New" w:cs="Courier New"/>
           <w:sz w:val="20"/>
           <w:szCs w:val="20"/>
         </w:rPr>
-        <w:t xml:space="preserve"> reduce(lambda x, y: x * y, range(2, n+1), 1)</w:t>
-      </w:r>
-    </w:p>
-    <w:p>
-      <w:r>
-        <w:t>Same as:</w:t>
-      </w:r>
-    </w:p>
-    <w:p>
-      <w:pPr>
+        <w:t>return reduce(mul, range(2, n+1), 1)</w:t>
+      </w:r>
+    </w:p>
+    <w:p>
+      <w:pPr>
+        <w:ind w:left="720" w:firstLine="720"/>
         <w:rPr>
           <w:rFonts w:ascii="Courier New" w:hAnsi="Courier New" w:cs="Courier New"/>
           <w:sz w:val="20"/>
           <w:szCs w:val="20"/>
         </w:rPr>
       </w:pPr>
-      <w:r>
+    </w:p>
+    <w:p>
+      <w:pPr>
+        <w:rPr>
+          <w:rFonts w:cs="Courier New"/>
+          <w:u w:val="single"/>
+        </w:rPr>
+      </w:pPr>
+      <w:r>
+        <w:rPr>
+          <w:rFonts w:cs="Courier New"/>
+          <w:u w:val="single"/>
+        </w:rPr>
+        <w:t xml:space="preserve">Python debugging and </w:t>
+      </w:r>
+      <w:r>
+        <w:rPr>
+          <w:rFonts w:cs="Courier New"/>
+          <w:u w:val="single"/>
+        </w:rPr>
+        <w:t>PDB</w:t>
+      </w:r>
+    </w:p>
+    <w:p>
+      <w:r>
+        <w:t>__repr__</w:t>
+      </w:r>
+    </w:p>
+    <w:p>
+      <w:pPr>
+        <w:ind w:firstLine="720"/>
+      </w:pPr>
+      <w:r>
+        <w:t>Can be used if you want a class to be represented as a particular string in debugging.</w:t>
+      </w:r>
+      <w:r>
+        <w:br/>
+      </w:r>
+    </w:p>
+    <w:p>
+      <w:pPr>
+        <w:rPr>
+          <w:rFonts w:cs="Courier New"/>
+        </w:rPr>
+      </w:pPr>
+      <w:r>
+        <w:rPr>
+          <w:rFonts w:cs="Courier New"/>
+        </w:rPr>
+        <w:t>sys module</w:t>
+      </w:r>
+    </w:p>
+    <w:p>
+      <w:pPr>
+        <w:rPr>
+          <w:rFonts w:cs="Courier New"/>
+        </w:rPr>
+      </w:pPr>
+      <w:r>
+        <w:rPr>
+          <w:rFonts w:cs="Courier New"/>
+        </w:rPr>
         <w:tab/>
-      </w:r>
-      <w:proofErr w:type="spellStart"/>
-      <w:proofErr w:type="gramStart"/>
-      <w:r>
-        <w:rPr>
-          <w:rFonts w:ascii="Courier New" w:hAnsi="Courier New" w:cs="Courier New"/>
-          <w:sz w:val="20"/>
-          <w:szCs w:val="20"/>
-        </w:rPr>
-        <w:t>def</w:t>
-      </w:r>
-      <w:proofErr w:type="spellEnd"/>
-      <w:proofErr w:type="gramEnd"/>
-      <w:r>
-        <w:rPr>
-          <w:rFonts w:ascii="Courier New" w:hAnsi="Courier New" w:cs="Courier New"/>
-          <w:sz w:val="20"/>
-          <w:szCs w:val="20"/>
-        </w:rPr>
-        <w:t xml:space="preserve"> </w:t>
-      </w:r>
-      <w:proofErr w:type="spellStart"/>
-      <w:r>
-        <w:rPr>
-          <w:rFonts w:ascii="Courier New" w:hAnsi="Courier New" w:cs="Courier New"/>
-          <w:sz w:val="20"/>
-          <w:szCs w:val="20"/>
-        </w:rPr>
-        <w:t>fact_no_lambda</w:t>
-      </w:r>
-      <w:proofErr w:type="spellEnd"/>
-      <w:r>
-        <w:rPr>
-          <w:rFonts w:ascii="Courier New" w:hAnsi="Courier New" w:cs="Courier New"/>
-          <w:sz w:val="20"/>
-          <w:szCs w:val="20"/>
-        </w:rPr>
-        <w:t>(n):</w:t>
-      </w:r>
-    </w:p>
-    <w:p>
-      <w:pPr>
-        <w:ind w:left="720" w:firstLine="720"/>
-        <w:rPr>
-          <w:rFonts w:ascii="Courier New" w:hAnsi="Courier New" w:cs="Courier New"/>
-          <w:sz w:val="20"/>
-          <w:szCs w:val="20"/>
-        </w:rPr>
-      </w:pPr>
-      <w:proofErr w:type="gramStart"/>
-      <w:r>
-        <w:rPr>
-          <w:rFonts w:ascii="Courier New" w:hAnsi="Courier New" w:cs="Courier New"/>
-          <w:sz w:val="20"/>
-          <w:szCs w:val="20"/>
-        </w:rPr>
-        <w:t>return</w:t>
-      </w:r>
-      <w:proofErr w:type="gramEnd"/>
-      <w:r>
-        <w:rPr>
-          <w:rFonts w:ascii="Courier New" w:hAnsi="Courier New" w:cs="Courier New"/>
-          <w:sz w:val="20"/>
-          <w:szCs w:val="20"/>
-        </w:rPr>
-        <w:t xml:space="preserve"> reduce(</w:t>
-      </w:r>
-      <w:proofErr w:type="spellStart"/>
-      <w:r>
-        <w:rPr>
-          <w:rFonts w:ascii="Courier New" w:hAnsi="Courier New" w:cs="Courier New"/>
-          <w:sz w:val="20"/>
-          <w:szCs w:val="20"/>
-        </w:rPr>
-        <w:t>mul</w:t>
-      </w:r>
-      <w:proofErr w:type="spellEnd"/>
-      <w:r>
-        <w:rPr>
-          <w:rFonts w:ascii="Courier New" w:hAnsi="Courier New" w:cs="Courier New"/>
-          <w:sz w:val="20"/>
-          <w:szCs w:val="20"/>
-        </w:rPr>
-        <w:t>, range(2, n+1), 1)</w:t>
-      </w:r>
-    </w:p>
-    <w:p>
-      <w:pPr>
-        <w:ind w:left="720" w:firstLine="720"/>
-        <w:rPr>
-          <w:rFonts w:ascii="Courier New" w:hAnsi="Courier New" w:cs="Courier New"/>
-          <w:sz w:val="20"/>
-          <w:szCs w:val="20"/>
-        </w:rPr>
-      </w:pPr>
-    </w:p>
-    <w:p>
-      <w:pPr>
-        <w:rPr>
-          <w:rFonts w:cs="Courier New"/>
-          <w:u w:val="single"/>
-        </w:rPr>
-      </w:pPr>
-      <w:r>
-        <w:rPr>
-          <w:rFonts w:cs="Courier New"/>
-          <w:u w:val="single"/>
-        </w:rPr>
-        <w:t xml:space="preserve">Python debugging and </w:t>
-      </w:r>
-      <w:r>
-        <w:rPr>
-          <w:rFonts w:cs="Courier New"/>
-          <w:u w:val="single"/>
-        </w:rPr>
-        <w:t>PDB</w:t>
-      </w:r>
-    </w:p>
-    <w:p>
-      <w:r>
-        <w:t>__</w:t>
-      </w:r>
-      <w:proofErr w:type="spellStart"/>
-      <w:r>
-        <w:t>repr</w:t>
-      </w:r>
-      <w:proofErr w:type="spellEnd"/>
-      <w:r>
-        <w:t>__</w:t>
-      </w:r>
-    </w:p>
-    <w:p>
-      <w:pPr>
-        <w:ind w:firstLine="720"/>
-      </w:pPr>
-      <w:r>
-        <w:t>Can be used if you want a class to be represented as a particular string in debugging.</w:t>
-      </w:r>
-      <w:r>
-        <w:br/>
-      </w:r>
-    </w:p>
-    <w:p>
-      <w:pPr>
-        <w:rPr>
-          <w:rFonts w:cs="Courier New"/>
-        </w:rPr>
-      </w:pPr>
-      <w:proofErr w:type="gramStart"/>
-      <w:r>
-        <w:rPr>
-          <w:rFonts w:cs="Courier New"/>
-        </w:rPr>
-        <w:t>sys</w:t>
-      </w:r>
-      <w:proofErr w:type="gramEnd"/>
-      <w:r>
-        <w:rPr>
-          <w:rFonts w:cs="Courier New"/>
-        </w:rPr>
-        <w:t xml:space="preserve"> module</w:t>
+        <w:t>sys.exc_info(): information about current excepton in processor</w:t>
       </w:r>
     </w:p>
     <w:p>
@@ -675,48 +523,19 @@
           <w:rFonts w:cs="Courier New"/>
         </w:rPr>
         <w:tab/>
-      </w:r>
-      <w:proofErr w:type="spellStart"/>
-      <w:r>
-        <w:rPr>
-          <w:rFonts w:cs="Courier New"/>
-        </w:rPr>
-        <w:t>sys.exc_</w:t>
-      </w:r>
-      <w:proofErr w:type="gramStart"/>
-      <w:r>
-        <w:rPr>
-          <w:rFonts w:cs="Courier New"/>
-        </w:rPr>
-        <w:t>info</w:t>
-      </w:r>
-      <w:proofErr w:type="spellEnd"/>
-      <w:r>
-        <w:rPr>
-          <w:rFonts w:cs="Courier New"/>
-        </w:rPr>
-        <w:t>(</w:t>
-      </w:r>
-      <w:proofErr w:type="gramEnd"/>
-      <w:r>
-        <w:rPr>
-          <w:rFonts w:cs="Courier New"/>
-        </w:rPr>
-        <w:t xml:space="preserve">): information about current </w:t>
-      </w:r>
-      <w:proofErr w:type="spellStart"/>
-      <w:r>
-        <w:rPr>
-          <w:rFonts w:cs="Courier New"/>
-        </w:rPr>
-        <w:t>excepton</w:t>
-      </w:r>
-      <w:proofErr w:type="spellEnd"/>
-      <w:r>
-        <w:rPr>
-          <w:rFonts w:cs="Courier New"/>
-        </w:rPr>
-        <w:t xml:space="preserve"> in processor</w:t>
+        <w:t>sys._getframe(</w:t>
+      </w:r>
+      <w:r>
+        <w:rPr>
+          <w:rFonts w:cs="Courier New"/>
+        </w:rPr>
+        <w:t>depth_int</w:t>
+      </w:r>
+      <w:r>
+        <w:rPr>
+          <w:rFonts w:cs="Courier New"/>
+        </w:rPr>
+        <w:t>): get stack frame at specified depth</w:t>
       </w:r>
     </w:p>
     <w:p>
@@ -730,75 +549,14 @@
           <w:rFonts w:cs="Courier New"/>
         </w:rPr>
         <w:tab/>
-        <w:t>sys._</w:t>
-      </w:r>
-      <w:proofErr w:type="spellStart"/>
-      <w:proofErr w:type="gramStart"/>
-      <w:r>
-        <w:rPr>
-          <w:rFonts w:cs="Courier New"/>
-        </w:rPr>
-        <w:t>getframe</w:t>
-      </w:r>
-      <w:proofErr w:type="spellEnd"/>
-      <w:r>
-        <w:rPr>
-          <w:rFonts w:cs="Courier New"/>
-        </w:rPr>
-        <w:t>(</w:t>
-      </w:r>
-      <w:proofErr w:type="spellStart"/>
-      <w:proofErr w:type="gramEnd"/>
-      <w:r>
-        <w:rPr>
-          <w:rFonts w:cs="Courier New"/>
-        </w:rPr>
-        <w:t>depth_int</w:t>
-      </w:r>
-      <w:proofErr w:type="spellEnd"/>
-      <w:r>
-        <w:rPr>
-          <w:rFonts w:cs="Courier New"/>
-        </w:rPr>
-        <w:t>): get stack frame at specified depth</w:t>
-      </w:r>
-    </w:p>
-    <w:p>
-      <w:pPr>
-        <w:rPr>
-          <w:rFonts w:cs="Courier New"/>
-        </w:rPr>
-      </w:pPr>
-      <w:r>
-        <w:rPr>
-          <w:rFonts w:cs="Courier New"/>
-        </w:rPr>
-        <w:tab/>
-      </w:r>
-      <w:proofErr w:type="spellStart"/>
-      <w:proofErr w:type="gramStart"/>
-      <w:r>
-        <w:rPr>
-          <w:rFonts w:cs="Courier New"/>
-        </w:rPr>
-        <w:t>sys.settrace</w:t>
-      </w:r>
-      <w:proofErr w:type="spellEnd"/>
-      <w:r>
-        <w:rPr>
-          <w:rFonts w:cs="Courier New"/>
-        </w:rPr>
-        <w:t>(</w:t>
-      </w:r>
-      <w:proofErr w:type="spellStart"/>
-      <w:proofErr w:type="gramEnd"/>
+        <w:t>sys.settrace(</w:t>
+      </w:r>
       <w:r>
         <w:rPr>
           <w:rFonts w:cs="Courier New"/>
         </w:rPr>
         <w:t>my_trace_func</w:t>
       </w:r>
-      <w:proofErr w:type="spellEnd"/>
       <w:r>
         <w:rPr>
           <w:rFonts w:cs="Courier New"/>
@@ -969,36 +727,8 @@
           <w:rFonts w:cs="Courier New"/>
         </w:rPr>
         <w:tab/>
-      </w:r>
-      <w:proofErr w:type="gramStart"/>
-      <w:r>
-        <w:rPr>
-          <w:rFonts w:cs="Courier New"/>
-        </w:rPr>
-        <w:t>python</w:t>
-      </w:r>
-      <w:proofErr w:type="gramEnd"/>
-      <w:r>
-        <w:rPr>
-          <w:rFonts w:cs="Courier New"/>
-        </w:rPr>
-        <w:t xml:space="preserve"> –m </w:t>
-      </w:r>
-      <w:proofErr w:type="spellStart"/>
-      <w:r>
-        <w:rPr>
-          <w:rFonts w:cs="Courier New"/>
-        </w:rPr>
-        <w:t>pdb</w:t>
-      </w:r>
-      <w:proofErr w:type="spellEnd"/>
-      <w:r>
-        <w:rPr>
-          <w:rFonts w:cs="Courier New"/>
-        </w:rPr>
-        <w:t xml:space="preserve"> </w:t>
-      </w:r>
-      <w:proofErr w:type="spellStart"/>
+        <w:t xml:space="preserve">python –m pdb </w:t>
+      </w:r>
       <w:r>
         <w:rPr>
           <w:rFonts w:cs="Courier New"/>
@@ -1006,7 +736,6 @@
         </w:rPr>
         <w:t>thing_to_be_debugged</w:t>
       </w:r>
-      <w:proofErr w:type="spellEnd"/>
     </w:p>
     <w:p>
       <w:pPr>
@@ -1033,7 +762,6 @@
         </w:rPr>
         <w:tab/>
       </w:r>
-      <w:proofErr w:type="gramStart"/>
       <w:r>
         <w:rPr>
           <w:rFonts w:cs="Courier New"/>
@@ -1041,7 +769,6 @@
         </w:rPr>
         <w:t>list</w:t>
       </w:r>
-      <w:proofErr w:type="gramEnd"/>
       <w:r>
         <w:rPr>
           <w:rFonts w:cs="Courier New"/>
@@ -1111,46 +838,18 @@
         <w:rPr>
           <w:rFonts w:cs="Lucida Console"/>
         </w:rPr>
-        <w:t xml:space="preserve">Examples, </w:t>
-      </w:r>
-      <w:proofErr w:type="spellStart"/>
+        <w:t xml:space="preserve">Examples, etc @ (git clone) </w:t>
+      </w:r>
       <w:r>
         <w:rPr>
           <w:rFonts w:cs="Lucida Console"/>
         </w:rPr>
-        <w:t>etc</w:t>
-      </w:r>
-      <w:proofErr w:type="spellEnd"/>
+        <w:t>http</w:t>
+      </w:r>
       <w:r>
         <w:rPr>
           <w:rFonts w:cs="Lucida Console"/>
         </w:rPr>
-        <w:t xml:space="preserve"> @ (</w:t>
-      </w:r>
-      <w:proofErr w:type="spellStart"/>
-      <w:r>
-        <w:rPr>
-          <w:rFonts w:cs="Lucida Console"/>
-        </w:rPr>
-        <w:t>git</w:t>
-      </w:r>
-      <w:proofErr w:type="spellEnd"/>
-      <w:r>
-        <w:rPr>
-          <w:rFonts w:cs="Lucida Console"/>
-        </w:rPr>
-        <w:t xml:space="preserve"> clone) </w:t>
-      </w:r>
-      <w:r>
-        <w:rPr>
-          <w:rFonts w:cs="Lucida Console"/>
-        </w:rPr>
-        <w:t>http</w:t>
-      </w:r>
-      <w:r>
-        <w:rPr>
-          <w:rFonts w:cs="Lucida Console"/>
-        </w:rPr>
         <w:t>://github.com/cewing/training.python_sql.git</w:t>
       </w:r>
     </w:p>
@@ -1266,75 +965,29 @@
           <w:b/>
         </w:rPr>
       </w:pPr>
-      <w:proofErr w:type="spellStart"/>
-      <w:r>
-        <w:rPr>
-          <w:rFonts w:cs="Courier New"/>
-        </w:rPr>
-        <w:t>Globals</w:t>
-      </w:r>
-      <w:proofErr w:type="spellEnd"/>
-      <w:r>
-        <w:rPr>
-          <w:rFonts w:cs="Courier New"/>
-        </w:rPr>
-        <w:t xml:space="preserve">: </w:t>
-      </w:r>
-      <w:proofErr w:type="spellStart"/>
-      <w:r>
-        <w:rPr>
-          <w:rFonts w:cs="Courier New"/>
-        </w:rPr>
-        <w:t>apilevel</w:t>
-      </w:r>
-      <w:proofErr w:type="spellEnd"/>
-      <w:r>
-        <w:rPr>
-          <w:rFonts w:cs="Courier New"/>
-        </w:rPr>
-        <w:t xml:space="preserve">, </w:t>
-      </w:r>
-      <w:proofErr w:type="spellStart"/>
-      <w:r>
-        <w:rPr>
-          <w:rFonts w:cs="Courier New"/>
-        </w:rPr>
-        <w:t>threadsafety</w:t>
-      </w:r>
-      <w:proofErr w:type="spellEnd"/>
-      <w:r>
-        <w:rPr>
-          <w:rFonts w:cs="Courier New"/>
-        </w:rPr>
-        <w:t xml:space="preserve">, </w:t>
-      </w:r>
-      <w:proofErr w:type="spellStart"/>
-      <w:r>
-        <w:rPr>
-          <w:rFonts w:cs="Courier New"/>
-        </w:rPr>
-        <w:t>paramstyle</w:t>
-      </w:r>
-      <w:proofErr w:type="spellEnd"/>
-      <w:r>
-        <w:rPr>
-          <w:rFonts w:cs="Courier New"/>
-        </w:rPr>
-        <w:t xml:space="preserve"> – particularly look at </w:t>
-      </w:r>
-      <w:proofErr w:type="spellStart"/>
-      <w:r>
-        <w:rPr>
-          <w:rFonts w:cs="Courier New"/>
-        </w:rPr>
-        <w:t>threadsafety</w:t>
-      </w:r>
-      <w:proofErr w:type="spellEnd"/>
-      <w:r>
-        <w:rPr>
-          <w:rFonts w:cs="Courier New"/>
-        </w:rPr>
-        <w:t>!</w:t>
+      <w:r>
+        <w:rPr>
+          <w:rFonts w:cs="Courier New"/>
+        </w:rPr>
+        <w:t>Globals: apilevel</w:t>
+      </w:r>
+      <w:r>
+        <w:rPr>
+          <w:rFonts w:cs="Courier New"/>
+        </w:rPr>
+        <w:t>, threadsafety</w:t>
+      </w:r>
+      <w:r>
+        <w:rPr>
+          <w:rFonts w:cs="Courier New"/>
+        </w:rPr>
+        <w:t>, paramstyle</w:t>
+      </w:r>
+      <w:r>
+        <w:rPr>
+          <w:rFonts w:cs="Courier New"/>
+        </w:rPr>
+        <w:t xml:space="preserve"> – particularly look at threadsafety!</w:t>
       </w:r>
       <w:r>
         <w:rPr>
@@ -1347,140 +1000,74 @@
           <w:rFonts w:cs="Courier New"/>
           <w:b/>
         </w:rPr>
-        <w:t>(</w:t>
-      </w:r>
-      <w:proofErr w:type="gramStart"/>
+        <w:t>(sqlite3 is 1, look into this!!)</w:t>
+      </w:r>
+    </w:p>
+    <w:p>
+      <w:pPr>
+        <w:pStyle w:val="ListParagraph"/>
+        <w:numPr>
+          <w:ilvl w:val="0"/>
+          <w:numId w:val="1"/>
+        </w:numPr>
+        <w:rPr>
+          <w:rFonts w:cs="Courier New"/>
+        </w:rPr>
+      </w:pPr>
+      <w:r>
+        <w:rPr>
+          <w:rFonts w:cs="Courier New"/>
+        </w:rPr>
+        <w:t>Don’t use the output from .execute()! Undefined.</w:t>
+      </w:r>
+    </w:p>
+    <w:p>
+      <w:pPr>
+        <w:pStyle w:val="ListParagraph"/>
+        <w:numPr>
+          <w:ilvl w:val="0"/>
+          <w:numId w:val="1"/>
+        </w:numPr>
+        <w:rPr>
+          <w:rFonts w:cs="Courier New"/>
+        </w:rPr>
+      </w:pPr>
+      <w:r>
+        <w:rPr>
+          <w:rFonts w:cs="Courier New"/>
+        </w:rPr>
+        <w:t>Results from a cursor can be used with .fetchone(), .fetchall(), etc.</w:t>
+      </w:r>
+    </w:p>
+    <w:p>
+      <w:pPr>
+        <w:pStyle w:val="ListParagraph"/>
+        <w:numPr>
+          <w:ilvl w:val="0"/>
+          <w:numId w:val="1"/>
+        </w:numPr>
+        <w:rPr>
+          <w:rFonts w:cs="Courier New"/>
+        </w:rPr>
+      </w:pPr>
       <w:r>
         <w:rPr>
           <w:rFonts w:cs="Courier New"/>
           <w:b/>
         </w:rPr>
-        <w:t>sqlite3</w:t>
-      </w:r>
-      <w:proofErr w:type="gramEnd"/>
+        <w:t>NUMBER</w:t>
+      </w:r>
+      <w:r>
+        <w:rPr>
+          <w:rFonts w:cs="Courier New"/>
+        </w:rPr>
+        <w:t xml:space="preserve"> may be better to use than INTEGER, and </w:t>
+      </w:r>
       <w:r>
         <w:rPr>
           <w:rFonts w:cs="Courier New"/>
           <w:b/>
         </w:rPr>
-        <w:t xml:space="preserve"> is 1, look into this!!)</w:t>
-      </w:r>
-    </w:p>
-    <w:p>
-      <w:pPr>
-        <w:pStyle w:val="ListParagraph"/>
-        <w:numPr>
-          <w:ilvl w:val="0"/>
-          <w:numId w:val="1"/>
-        </w:numPr>
-        <w:rPr>
-          <w:rFonts w:cs="Courier New"/>
-        </w:rPr>
-      </w:pPr>
-      <w:r>
-        <w:rPr>
-          <w:rFonts w:cs="Courier New"/>
-        </w:rPr>
-        <w:t>Don’t use the output from .</w:t>
-      </w:r>
-      <w:proofErr w:type="gramStart"/>
-      <w:r>
-        <w:rPr>
-          <w:rFonts w:cs="Courier New"/>
-        </w:rPr>
-        <w:t>execute(</w:t>
-      </w:r>
-      <w:proofErr w:type="gramEnd"/>
-      <w:r>
-        <w:rPr>
-          <w:rFonts w:cs="Courier New"/>
-        </w:rPr>
-        <w:t>)! Undefined.</w:t>
-      </w:r>
-    </w:p>
-    <w:p>
-      <w:pPr>
-        <w:pStyle w:val="ListParagraph"/>
-        <w:numPr>
-          <w:ilvl w:val="0"/>
-          <w:numId w:val="1"/>
-        </w:numPr>
-        <w:rPr>
-          <w:rFonts w:cs="Courier New"/>
-        </w:rPr>
-      </w:pPr>
-      <w:r>
-        <w:rPr>
-          <w:rFonts w:cs="Courier New"/>
-        </w:rPr>
-        <w:t>Results from a cursor can be used with .</w:t>
-      </w:r>
-      <w:proofErr w:type="spellStart"/>
-      <w:proofErr w:type="gramStart"/>
-      <w:r>
-        <w:rPr>
-          <w:rFonts w:cs="Courier New"/>
-        </w:rPr>
-        <w:t>fetchone</w:t>
-      </w:r>
-      <w:proofErr w:type="spellEnd"/>
-      <w:r>
-        <w:rPr>
-          <w:rFonts w:cs="Courier New"/>
-        </w:rPr>
-        <w:t>(</w:t>
-      </w:r>
-      <w:proofErr w:type="gramEnd"/>
-      <w:r>
-        <w:rPr>
-          <w:rFonts w:cs="Courier New"/>
-        </w:rPr>
-        <w:t>), .</w:t>
-      </w:r>
-      <w:proofErr w:type="spellStart"/>
-      <w:r>
-        <w:rPr>
-          <w:rFonts w:cs="Courier New"/>
-        </w:rPr>
-        <w:t>fetchall</w:t>
-      </w:r>
-      <w:proofErr w:type="spellEnd"/>
-      <w:r>
-        <w:rPr>
-          <w:rFonts w:cs="Courier New"/>
-        </w:rPr>
-        <w:t>(), etc.</w:t>
-      </w:r>
-    </w:p>
-    <w:p>
-      <w:pPr>
-        <w:pStyle w:val="ListParagraph"/>
-        <w:numPr>
-          <w:ilvl w:val="0"/>
-          <w:numId w:val="1"/>
-        </w:numPr>
-        <w:rPr>
-          <w:rFonts w:cs="Courier New"/>
-        </w:rPr>
-      </w:pPr>
-      <w:r>
-        <w:rPr>
-          <w:rFonts w:cs="Courier New"/>
-          <w:b/>
-        </w:rPr>
-        <w:t>NUMBER</w:t>
-      </w:r>
-      <w:r>
-        <w:rPr>
-          <w:rFonts w:cs="Courier New"/>
-        </w:rPr>
-        <w:t xml:space="preserve"> may be better to use than INTEGER, and </w:t>
-      </w:r>
-      <w:r>
-        <w:rPr>
-          <w:rFonts w:cs="Courier New"/>
-          <w:b/>
-        </w:rPr>
         <w:t>STRING</w:t>
       </w:r>
       <w:r>
@@ -1549,67 +1136,25 @@
         <w:rPr>
           <w:rFonts w:cs="Courier New"/>
         </w:rPr>
-        <w:t xml:space="preserve">You have to turn foreign </w:t>
-      </w:r>
-      <w:proofErr w:type="gramStart"/>
-      <w:r>
-        <w:rPr>
-          <w:rFonts w:cs="Courier New"/>
-        </w:rPr>
-        <w:t>keys  on</w:t>
-      </w:r>
-      <w:proofErr w:type="gramEnd"/>
-      <w:r>
-        <w:rPr>
-          <w:rFonts w:cs="Courier New"/>
-        </w:rPr>
-        <w:t xml:space="preserve">… PRAGMA </w:t>
-      </w:r>
-      <w:proofErr w:type="spellStart"/>
-      <w:r>
-        <w:rPr>
-          <w:rFonts w:cs="Courier New"/>
-        </w:rPr>
-        <w:t>foreign_keys</w:t>
-      </w:r>
-      <w:proofErr w:type="spellEnd"/>
-      <w:r>
-        <w:rPr>
-          <w:rFonts w:cs="Courier New"/>
-        </w:rPr>
-        <w:t xml:space="preserve"> = ON;</w:t>
-      </w:r>
-    </w:p>
-    <w:p>
-      <w:pPr>
-        <w:pStyle w:val="ListParagraph"/>
-        <w:numPr>
-          <w:ilvl w:val="0"/>
-          <w:numId w:val="1"/>
-        </w:numPr>
-        <w:rPr>
-          <w:rFonts w:cs="Courier New"/>
-        </w:rPr>
-      </w:pPr>
-      <w:r>
-        <w:rPr>
-          <w:rFonts w:cs="Courier New"/>
-        </w:rPr>
-        <w:t>Any operations in Data Manipulation will need an explicit .</w:t>
-      </w:r>
-      <w:proofErr w:type="gramStart"/>
-      <w:r>
-        <w:rPr>
-          <w:rFonts w:cs="Courier New"/>
-        </w:rPr>
-        <w:t>commit(</w:t>
-      </w:r>
-      <w:proofErr w:type="gramEnd"/>
-      <w:r>
-        <w:rPr>
-          <w:rFonts w:cs="Courier New"/>
-        </w:rPr>
-        <w:t>) call.</w:t>
+        <w:t>You have to turn foreign keys  on… PRAGMA foreign_keys = ON;</w:t>
+      </w:r>
+    </w:p>
+    <w:p>
+      <w:pPr>
+        <w:pStyle w:val="ListParagraph"/>
+        <w:numPr>
+          <w:ilvl w:val="0"/>
+          <w:numId w:val="1"/>
+        </w:numPr>
+        <w:rPr>
+          <w:rFonts w:cs="Courier New"/>
+        </w:rPr>
+      </w:pPr>
+      <w:r>
+        <w:rPr>
+          <w:rFonts w:cs="Courier New"/>
+        </w:rPr>
+        <w:t>Any operations in Data Manipulation will need an explicit .commit() call.</w:t>
       </w:r>
     </w:p>
     <w:p>
@@ -1716,21 +1261,7 @@
         <w:rPr>
           <w:rFonts w:cs="Courier New"/>
         </w:rPr>
-        <w:t xml:space="preserve">Can be set with </w:t>
-      </w:r>
-      <w:proofErr w:type="spellStart"/>
-      <w:r>
-        <w:rPr>
-          <w:rFonts w:cs="Courier New"/>
-        </w:rPr>
-        <w:t>isolation_level</w:t>
-      </w:r>
-      <w:proofErr w:type="spellEnd"/>
-      <w:r>
-        <w:rPr>
-          <w:rFonts w:cs="Courier New"/>
-        </w:rPr>
-        <w:t>=”BLAH” in connect call</w:t>
+        <w:t>Can be set with isolation_level=”BLAH” in connect call</w:t>
       </w:r>
     </w:p>
     <w:p>
@@ -1765,23 +1296,7 @@
           <w:rFonts w:cs="Courier New"/>
           <w:b/>
         </w:rPr>
-        <w:t xml:space="preserve">Python Module of the Week – </w:t>
-      </w:r>
-      <w:proofErr w:type="spellStart"/>
-      <w:r>
-        <w:rPr>
-          <w:rFonts w:cs="Courier New"/>
-          <w:b/>
-        </w:rPr>
-        <w:t>pymotw</w:t>
-      </w:r>
-      <w:proofErr w:type="spellEnd"/>
-      <w:r>
-        <w:rPr>
-          <w:rFonts w:cs="Courier New"/>
-          <w:b/>
-        </w:rPr>
-        <w:t>!</w:t>
+        <w:t>Python Module of the Week – pymotw!</w:t>
       </w:r>
     </w:p>
     <w:p>
@@ -1825,30 +1340,12 @@
           <w:rFonts w:cs="Courier New"/>
         </w:rPr>
       </w:pPr>
-      <w:proofErr w:type="spellStart"/>
-      <w:proofErr w:type="gramStart"/>
-      <w:r>
-        <w:rPr>
-          <w:rFonts w:cs="Courier New"/>
-        </w:rPr>
-        <w:t>ipython</w:t>
-      </w:r>
-      <w:proofErr w:type="spellEnd"/>
-      <w:proofErr w:type="gramEnd"/>
-      <w:r>
-        <w:rPr>
-          <w:rFonts w:cs="Courier New"/>
-        </w:rPr>
-        <w:t xml:space="preserve">, </w:t>
-      </w:r>
-      <w:proofErr w:type="spellStart"/>
-      <w:r>
-        <w:rPr>
-          <w:rFonts w:cs="Courier New"/>
-        </w:rPr>
-        <w:t>ipdb</w:t>
-      </w:r>
-      <w:proofErr w:type="spellEnd"/>
+      <w:r>
+        <w:rPr>
+          <w:rFonts w:cs="Courier New"/>
+        </w:rPr>
+        <w:t>ipython, ipdb</w:t>
+      </w:r>
     </w:p>
     <w:p>
       <w:pPr>
@@ -1886,21 +1383,7 @@
         <w:rPr>
           <w:rFonts w:ascii="Courier New" w:hAnsi="Courier New" w:cs="Courier New"/>
         </w:rPr>
-        <w:t xml:space="preserve">class </w:t>
-      </w:r>
-      <w:proofErr w:type="gramStart"/>
-      <w:r>
-        <w:rPr>
-          <w:rFonts w:ascii="Courier New" w:hAnsi="Courier New" w:cs="Courier New"/>
-        </w:rPr>
-        <w:t>C(</w:t>
-      </w:r>
-      <w:proofErr w:type="gramEnd"/>
-      <w:r>
-        <w:rPr>
-          <w:rFonts w:ascii="Courier New" w:hAnsi="Courier New" w:cs="Courier New"/>
-        </w:rPr>
-        <w:t>object):</w:t>
+        <w:t>class C(object):</w:t>
       </w:r>
       <w:r>
         <w:rPr>
@@ -1924,16 +1407,8 @@
         <w:rPr>
           <w:rFonts w:cs="Courier New"/>
         </w:rPr>
-        <w:t xml:space="preserve">Adding “?” at the end of things (say, in the interpreter), will give all the </w:t>
-      </w:r>
-      <w:proofErr w:type="spellStart"/>
-      <w:r>
-        <w:rPr>
-          <w:rFonts w:cs="Courier New"/>
-        </w:rPr>
-        <w:t>docstrings</w:t>
-      </w:r>
-      <w:proofErr w:type="spellEnd"/>
+        <w:t>Adding “?” at the end of things (say, in the interpreter), will give all the docstrings</w:t>
+      </w:r>
     </w:p>
     <w:p>
       <w:pPr>
@@ -1985,30 +1460,8 @@
         <w:rPr>
           <w:rFonts w:cs="Courier New"/>
         </w:rPr>
-        <w:t xml:space="preserve">You can export method(s) from Python using </w:t>
-      </w:r>
-      <w:proofErr w:type="spellStart"/>
-      <w:r>
-        <w:rPr>
-          <w:rFonts w:cs="Courier New"/>
-        </w:rPr>
-        <w:t>distutils</w:t>
-      </w:r>
-      <w:proofErr w:type="spellEnd"/>
-      <w:r>
-        <w:rPr>
-          <w:rFonts w:cs="Courier New"/>
-        </w:rPr>
-        <w:t xml:space="preserve">, </w:t>
-      </w:r>
-      <w:proofErr w:type="spellStart"/>
-      <w:r>
-        <w:rPr>
-          <w:rFonts w:cs="Courier New"/>
-        </w:rPr>
-        <w:t>etc</w:t>
-      </w:r>
-      <w:proofErr w:type="spellEnd"/>
+        <w:t>You can export method(s) from Python using distutils, etc</w:t>
+      </w:r>
     </w:p>
     <w:p>
       <w:pPr>
@@ -2037,16 +1490,8 @@
         <w:rPr>
           <w:rFonts w:cs="Courier New"/>
         </w:rPr>
-        <w:t xml:space="preserve">python with </w:t>
-      </w:r>
-      <w:proofErr w:type="spellStart"/>
-      <w:r>
-        <w:rPr>
-          <w:rFonts w:cs="Courier New"/>
-        </w:rPr>
-        <w:t>virtualenv</w:t>
-      </w:r>
-      <w:proofErr w:type="spellEnd"/>
+        <w:t>python with virtualenv</w:t>
+      </w:r>
       <w:r>
         <w:rPr>
           <w:rFonts w:cs="Courier New"/>
@@ -2065,14 +1510,12 @@
           <w:rFonts w:cs="Courier New"/>
         </w:rPr>
       </w:pPr>
-      <w:proofErr w:type="spellStart"/>
       <w:r>
         <w:rPr>
           <w:rFonts w:cs="Courier New"/>
         </w:rPr>
         <w:t>Virtualenv</w:t>
       </w:r>
-      <w:proofErr w:type="spellEnd"/>
     </w:p>
     <w:p>
       <w:pPr>
@@ -2103,33 +1546,11 @@
           <w:rFonts w:cs="Courier New"/>
         </w:rPr>
       </w:pPr>
-      <w:proofErr w:type="spellStart"/>
-      <w:r>
-        <w:rPr>
-          <w:rFonts w:cs="Courier New"/>
-        </w:rPr>
-        <w:t>virtualenv</w:t>
-      </w:r>
-      <w:proofErr w:type="spellEnd"/>
-      <w:r>
-        <w:rPr>
-          <w:rFonts w:cs="Courier New"/>
-        </w:rPr>
-        <w:t xml:space="preserve"> /path/to/</w:t>
-      </w:r>
-      <w:proofErr w:type="spellStart"/>
-      <w:r>
-        <w:rPr>
-          <w:rFonts w:cs="Courier New"/>
-        </w:rPr>
-        <w:t>env</w:t>
-      </w:r>
-      <w:proofErr w:type="spellEnd"/>
-      <w:r>
-        <w:rPr>
-          <w:rFonts w:cs="Courier New"/>
-        </w:rPr>
-        <w:t>/folder</w:t>
+      <w:r>
+        <w:rPr>
+          <w:rFonts w:cs="Courier New"/>
+        </w:rPr>
+        <w:t>virtualenv /path/to/env/folder</w:t>
       </w:r>
     </w:p>
     <w:p>
@@ -2147,21 +1568,7 @@
         <w:rPr>
           <w:rFonts w:cs="Courier New"/>
         </w:rPr>
-        <w:t>Source /path/to/</w:t>
-      </w:r>
-      <w:proofErr w:type="spellStart"/>
-      <w:r>
-        <w:rPr>
-          <w:rFonts w:cs="Courier New"/>
-        </w:rPr>
-        <w:t>env</w:t>
-      </w:r>
-      <w:proofErr w:type="spellEnd"/>
-      <w:r>
-        <w:rPr>
-          <w:rFonts w:cs="Courier New"/>
-        </w:rPr>
-        <w:t>/folder/bin/activate</w:t>
+        <w:t>Source /path/to/env/folder/bin/activate</w:t>
       </w:r>
     </w:p>
     <w:p>
@@ -2256,16 +1663,8 @@
         <w:rPr>
           <w:rFonts w:cs="Courier New"/>
         </w:rPr>
-        <w:t xml:space="preserve">Went over </w:t>
-      </w:r>
-      <w:proofErr w:type="spellStart"/>
-      <w:r>
-        <w:rPr>
-          <w:rFonts w:cs="Courier New"/>
-        </w:rPr>
-        <w:t>argparse</w:t>
-      </w:r>
-      <w:proofErr w:type="spellEnd"/>
+        <w:t>Went over argparse</w:t>
+      </w:r>
     </w:p>
     <w:p>
       <w:pPr>
@@ -2357,99 +1756,47 @@
           <w:rFonts w:cs="Courier New"/>
         </w:rPr>
       </w:pPr>
-      <w:proofErr w:type="spellStart"/>
-      <w:r>
-        <w:rPr>
-          <w:rFonts w:cs="Courier New"/>
-        </w:rPr>
-        <w:t>timeit</w:t>
-      </w:r>
-      <w:proofErr w:type="spellEnd"/>
-      <w:r>
-        <w:rPr>
-          <w:rFonts w:cs="Courier New"/>
-        </w:rPr>
-        <w:t>: Comparing two python statements’ execution time</w:t>
-      </w:r>
-    </w:p>
-    <w:p>
-      <w:pPr>
-        <w:pStyle w:val="ListParagraph"/>
-        <w:numPr>
-          <w:ilvl w:val="0"/>
-          <w:numId w:val="1"/>
-        </w:numPr>
-        <w:rPr>
-          <w:rFonts w:cs="Courier New"/>
-        </w:rPr>
-      </w:pPr>
-      <w:proofErr w:type="spellStart"/>
-      <w:proofErr w:type="gramStart"/>
-      <w:r>
-        <w:rPr>
-          <w:rFonts w:cs="Courier New"/>
-        </w:rPr>
-        <w:t>time.clock</w:t>
-      </w:r>
-      <w:proofErr w:type="spellEnd"/>
-      <w:r>
-        <w:rPr>
-          <w:rFonts w:cs="Courier New"/>
-        </w:rPr>
-        <w:t>(</w:t>
-      </w:r>
-      <w:proofErr w:type="gramEnd"/>
-      <w:r>
-        <w:rPr>
-          <w:rFonts w:cs="Courier New"/>
-        </w:rPr>
-        <w:t xml:space="preserve">) on Windows rather than </w:t>
-      </w:r>
-      <w:proofErr w:type="spellStart"/>
-      <w:r>
-        <w:rPr>
-          <w:rFonts w:cs="Courier New"/>
-        </w:rPr>
-        <w:t>time.time</w:t>
-      </w:r>
-      <w:proofErr w:type="spellEnd"/>
-      <w:r>
-        <w:rPr>
-          <w:rFonts w:cs="Courier New"/>
-        </w:rPr>
-        <w:t>()!</w:t>
-      </w:r>
-    </w:p>
-    <w:p>
-      <w:pPr>
-        <w:pStyle w:val="ListParagraph"/>
-        <w:numPr>
-          <w:ilvl w:val="0"/>
-          <w:numId w:val="1"/>
-        </w:numPr>
-        <w:rPr>
-          <w:rFonts w:cs="Courier New"/>
-        </w:rPr>
-      </w:pPr>
-      <w:r>
-        <w:rPr>
-          <w:rFonts w:cs="Courier New"/>
-        </w:rPr>
-        <w:t>Profiling: “</w:t>
-      </w:r>
-      <w:proofErr w:type="spellStart"/>
-      <w:r>
-        <w:rPr>
-          <w:rFonts w:cs="Courier New"/>
-        </w:rPr>
-        <w:t>cProfile</w:t>
-      </w:r>
-      <w:proofErr w:type="spellEnd"/>
-      <w:r>
-        <w:rPr>
-          <w:rFonts w:cs="Courier New"/>
-        </w:rPr>
-        <w:t>” has low overhead, same API as “profile”</w:t>
+      <w:r>
+        <w:rPr>
+          <w:rFonts w:cs="Courier New"/>
+        </w:rPr>
+        <w:t>timeit: Comparing two python statements’ execution time</w:t>
+      </w:r>
+    </w:p>
+    <w:p>
+      <w:pPr>
+        <w:pStyle w:val="ListParagraph"/>
+        <w:numPr>
+          <w:ilvl w:val="0"/>
+          <w:numId w:val="1"/>
+        </w:numPr>
+        <w:rPr>
+          <w:rFonts w:cs="Courier New"/>
+        </w:rPr>
+      </w:pPr>
+      <w:r>
+        <w:rPr>
+          <w:rFonts w:cs="Courier New"/>
+        </w:rPr>
+        <w:t>time.clock() on Windows rather than time.time()!</w:t>
+      </w:r>
+    </w:p>
+    <w:p>
+      <w:pPr>
+        <w:pStyle w:val="ListParagraph"/>
+        <w:numPr>
+          <w:ilvl w:val="0"/>
+          <w:numId w:val="1"/>
+        </w:numPr>
+        <w:rPr>
+          <w:rFonts w:cs="Courier New"/>
+        </w:rPr>
+      </w:pPr>
+      <w:r>
+        <w:rPr>
+          <w:rFonts w:cs="Courier New"/>
+        </w:rPr>
+        <w:t>Profiling: “cProfile” has low overhead, same API as “profile”</w:t>
       </w:r>
     </w:p>
     <w:p>
@@ -2479,21 +1826,7 @@
         <w:rPr>
           <w:rFonts w:cs="Courier New"/>
         </w:rPr>
-        <w:t xml:space="preserve">m </w:t>
-      </w:r>
-      <w:proofErr w:type="spellStart"/>
-      <w:r>
-        <w:rPr>
-          <w:rFonts w:cs="Courier New"/>
-        </w:rPr>
-        <w:t>cProfile</w:t>
-      </w:r>
-      <w:proofErr w:type="spellEnd"/>
-      <w:r>
-        <w:rPr>
-          <w:rFonts w:cs="Courier New"/>
-        </w:rPr>
-        <w:t xml:space="preserve"> code.py</w:t>
+        <w:t>m cProfile code.py</w:t>
       </w:r>
     </w:p>
     <w:p>
@@ -2511,30 +1844,8 @@
         <w:rPr>
           <w:rFonts w:cs="Courier New"/>
         </w:rPr>
-        <w:t xml:space="preserve">save profiles with “-o </w:t>
-      </w:r>
-      <w:proofErr w:type="spellStart"/>
-      <w:r>
-        <w:rPr>
-          <w:rFonts w:cs="Courier New"/>
-        </w:rPr>
-        <w:t>dump.profile</w:t>
-      </w:r>
-      <w:proofErr w:type="spellEnd"/>
-      <w:r>
-        <w:rPr>
-          <w:rFonts w:cs="Courier New"/>
-        </w:rPr>
-        <w:t xml:space="preserve">” </w:t>
-      </w:r>
-      <w:proofErr w:type="spellStart"/>
-      <w:r>
-        <w:rPr>
-          <w:rFonts w:cs="Courier New"/>
-        </w:rPr>
-        <w:t>etc</w:t>
-      </w:r>
-      <w:proofErr w:type="spellEnd"/>
+        <w:t>save profiles with “-o dump.profile” etc</w:t>
+      </w:r>
     </w:p>
     <w:p>
       <w:pPr>
@@ -2565,19 +1876,11 @@
           <w:rFonts w:cs="Courier New"/>
         </w:rPr>
       </w:pPr>
-      <w:proofErr w:type="spellStart"/>
-      <w:r>
-        <w:rPr>
-          <w:rFonts w:cs="Courier New"/>
-        </w:rPr>
-        <w:t>pstats</w:t>
-      </w:r>
-      <w:proofErr w:type="spellEnd"/>
-      <w:r>
-        <w:rPr>
-          <w:rFonts w:cs="Courier New"/>
-        </w:rPr>
-        <w:t xml:space="preserve"> can parse your profile for more readability</w:t>
+      <w:r>
+        <w:rPr>
+          <w:rFonts w:cs="Courier New"/>
+        </w:rPr>
+        <w:t>pstats can parse your profile for more readability</w:t>
       </w:r>
     </w:p>
     <w:p>
@@ -2595,21 +1898,7 @@
         <w:rPr>
           <w:rFonts w:cs="Courier New"/>
         </w:rPr>
-        <w:t>Run Snake Run – gives you a visual of your profile (</w:t>
-      </w:r>
-      <w:proofErr w:type="spellStart"/>
-      <w:r>
-        <w:rPr>
-          <w:rFonts w:cs="Courier New"/>
-        </w:rPr>
-        <w:t>treemap</w:t>
-      </w:r>
-      <w:proofErr w:type="spellEnd"/>
-      <w:r>
-        <w:rPr>
-          <w:rFonts w:cs="Courier New"/>
-        </w:rPr>
-        <w:t>)</w:t>
+        <w:t>Run Snake Run – gives you a visual of your profile (treemap)</w:t>
       </w:r>
     </w:p>
     <w:p>
@@ -2664,6 +1953,307 @@
           <w:rFonts w:cs="Courier New"/>
         </w:rPr>
         <w:t>map/list comprehensions faster than loops</w:t>
+      </w:r>
+    </w:p>
+    <w:p>
+      <w:pPr>
+        <w:rPr>
+          <w:rFonts w:cs="Courier New"/>
+        </w:rPr>
+      </w:pPr>
+    </w:p>
+    <w:p>
+      <w:pPr>
+        <w:rPr>
+          <w:rFonts w:cs="Courier New"/>
+        </w:rPr>
+      </w:pPr>
+      <w:r>
+        <w:rPr>
+          <w:rFonts w:cs="Courier New"/>
+        </w:rPr>
+        <w:t>Lecture 9 – 6/4/13</w:t>
+      </w:r>
+    </w:p>
+    <w:p>
+      <w:pPr>
+        <w:rPr>
+          <w:rFonts w:cs="Courier New"/>
+          <w:u w:val="single"/>
+        </w:rPr>
+      </w:pPr>
+      <w:r>
+        <w:rPr>
+          <w:rFonts w:cs="Courier New"/>
+          <w:u w:val="single"/>
+        </w:rPr>
+        <w:t>Debugging</w:t>
+      </w:r>
+    </w:p>
+    <w:p>
+      <w:pPr>
+        <w:rPr>
+          <w:rFonts w:cs="Courier New"/>
+        </w:rPr>
+      </w:pPr>
+      <w:r>
+        <w:rPr>
+          <w:rFonts w:cs="Courier New"/>
+        </w:rPr>
+        <w:t>To get to the interpreter after any traceback:</w:t>
+      </w:r>
+    </w:p>
+    <w:p>
+      <w:pPr>
+        <w:ind w:firstLine="720"/>
+        <w:rPr>
+          <w:rFonts w:cs="Courier New"/>
+        </w:rPr>
+      </w:pPr>
+      <w:r>
+        <w:rPr>
+          <w:rFonts w:cs="Courier New"/>
+        </w:rPr>
+        <w:t>python -i &lt;python-file&gt;.py</w:t>
+      </w:r>
+    </w:p>
+    <w:p>
+      <w:pPr>
+        <w:rPr>
+          <w:rFonts w:cs="Courier New"/>
+        </w:rPr>
+      </w:pPr>
+      <w:r>
+        <w:rPr>
+          <w:rFonts w:cs="Courier New"/>
+        </w:rPr>
+        <w:t>Commands (ipdb):</w:t>
+      </w:r>
+    </w:p>
+    <w:p>
+      <w:pPr>
+        <w:pStyle w:val="ListParagraph"/>
+        <w:numPr>
+          <w:ilvl w:val="0"/>
+          <w:numId w:val="1"/>
+        </w:numPr>
+        <w:rPr>
+          <w:rFonts w:cs="Courier New"/>
+        </w:rPr>
+      </w:pPr>
+      <w:r>
+        <w:rPr>
+          <w:rFonts w:cs="Courier New"/>
+        </w:rPr>
+        <w:t>b 5</w:t>
+      </w:r>
+      <w:r>
+        <w:rPr>
+          <w:rFonts w:cs="Courier New"/>
+        </w:rPr>
+        <w:tab/>
+      </w:r>
+      <w:r>
+        <w:rPr>
+          <w:rFonts w:cs="Courier New"/>
+        </w:rPr>
+        <w:t>To make a breakpoint in ipdb</w:t>
+      </w:r>
+    </w:p>
+    <w:p>
+      <w:pPr>
+        <w:pStyle w:val="ListParagraph"/>
+        <w:numPr>
+          <w:ilvl w:val="0"/>
+          <w:numId w:val="1"/>
+        </w:numPr>
+        <w:rPr>
+          <w:rFonts w:cs="Courier New"/>
+        </w:rPr>
+      </w:pPr>
+      <w:r>
+        <w:rPr>
+          <w:rFonts w:cs="Courier New"/>
+        </w:rPr>
+        <w:t xml:space="preserve">b </w:t>
+      </w:r>
+      <w:r>
+        <w:rPr>
+          <w:rFonts w:cs="Courier New"/>
+        </w:rPr>
+        <w:tab/>
+        <w:t>To list all breakpoints in</w:t>
+      </w:r>
+      <w:r>
+        <w:rPr>
+          <w:rFonts w:cs="Courier New"/>
+        </w:rPr>
+        <w:t xml:space="preserve"> ipdb</w:t>
+      </w:r>
+    </w:p>
+    <w:p>
+      <w:pPr>
+        <w:pStyle w:val="ListParagraph"/>
+        <w:numPr>
+          <w:ilvl w:val="0"/>
+          <w:numId w:val="1"/>
+        </w:numPr>
+        <w:rPr>
+          <w:rFonts w:cs="Courier New"/>
+        </w:rPr>
+      </w:pPr>
+      <w:r>
+        <w:rPr>
+          <w:rFonts w:cs="Courier New"/>
+        </w:rPr>
+        <w:t>c</w:t>
+      </w:r>
+      <w:r>
+        <w:rPr>
+          <w:rFonts w:cs="Courier New"/>
+        </w:rPr>
+        <w:tab/>
+      </w:r>
+      <w:r>
+        <w:rPr>
+          <w:rFonts w:cs="Courier New"/>
+        </w:rPr>
+        <w:t>To continue</w:t>
+      </w:r>
+    </w:p>
+    <w:p>
+      <w:pPr>
+        <w:pStyle w:val="ListParagraph"/>
+        <w:numPr>
+          <w:ilvl w:val="0"/>
+          <w:numId w:val="1"/>
+        </w:numPr>
+        <w:rPr>
+          <w:rFonts w:cs="Courier New"/>
+        </w:rPr>
+      </w:pPr>
+      <w:r>
+        <w:rPr>
+          <w:rFonts w:cs="Courier New"/>
+        </w:rPr>
+        <w:t>l</w:t>
+      </w:r>
+      <w:r>
+        <w:rPr>
+          <w:rFonts w:cs="Courier New"/>
+        </w:rPr>
+        <w:tab/>
+        <w:t>To list the code</w:t>
+      </w:r>
+    </w:p>
+    <w:p>
+      <w:pPr>
+        <w:pStyle w:val="ListParagraph"/>
+        <w:numPr>
+          <w:ilvl w:val="0"/>
+          <w:numId w:val="1"/>
+        </w:numPr>
+        <w:rPr>
+          <w:rFonts w:cs="Courier New"/>
+        </w:rPr>
+      </w:pPr>
+      <w:r>
+        <w:rPr>
+          <w:rFonts w:cs="Courier New"/>
+        </w:rPr>
+        <w:t>p x</w:t>
+      </w:r>
+      <w:r>
+        <w:rPr>
+          <w:rFonts w:cs="Courier New"/>
+        </w:rPr>
+        <w:tab/>
+        <w:t>Display the value of variable x</w:t>
+      </w:r>
+    </w:p>
+    <w:p>
+      <w:pPr>
+        <w:rPr>
+          <w:rFonts w:cs="Courier New"/>
+        </w:rPr>
+      </w:pPr>
+      <w:r>
+        <w:rPr>
+          <w:rFonts w:cs="Courier New"/>
+        </w:rPr>
+        <w:t>Conditional breakpoints:</w:t>
+      </w:r>
+    </w:p>
+    <w:p>
+      <w:pPr>
+        <w:rPr>
+          <w:rFonts w:cs="Courier New"/>
+        </w:rPr>
+      </w:pPr>
+      <w:r>
+        <w:rPr>
+          <w:rFonts w:cs="Courier New"/>
+        </w:rPr>
+        <w:tab/>
+        <w:t>Set a normal breakpoint, then make a condition on that breakpoint/line number:</w:t>
+      </w:r>
+    </w:p>
+    <w:p>
+      <w:pPr>
+        <w:rPr>
+          <w:rFonts w:cs="Courier New"/>
+        </w:rPr>
+      </w:pPr>
+      <w:r>
+        <w:rPr>
+          <w:rFonts w:cs="Courier New"/>
+        </w:rPr>
+        <w:tab/>
+      </w:r>
+      <w:r>
+        <w:rPr>
+          <w:rFonts w:cs="Courier New"/>
+        </w:rPr>
+        <w:tab/>
+        <w:t>condition &lt;breakpoint num&gt; &lt;python expression&gt;</w:t>
+      </w:r>
+    </w:p>
+    <w:p>
+      <w:pPr>
+        <w:rPr>
+          <w:rFonts w:cs="Courier New"/>
+        </w:rPr>
+      </w:pPr>
+    </w:p>
+    <w:p>
+      <w:pPr>
+        <w:rPr>
+          <w:rFonts w:cs="Courier New"/>
+        </w:rPr>
+      </w:pPr>
+      <w:r>
+        <w:rPr>
+          <w:rFonts w:cs="Courier New"/>
+        </w:rPr>
+        <w:t>Projects:</w:t>
+      </w:r>
+    </w:p>
+    <w:p>
+      <w:pPr>
+        <w:pStyle w:val="ListParagraph"/>
+        <w:numPr>
+          <w:ilvl w:val="0"/>
+          <w:numId w:val="1"/>
+        </w:numPr>
+        <w:rPr>
+          <w:rFonts w:cs="Courier New"/>
+        </w:rPr>
+      </w:pPr>
+      <w:r>
+        <w:rPr>
+          <w:rFonts w:cs="Courier New"/>
+        </w:rPr>
+        <w:t>architecture, test plan, design</w:t>
       </w:r>
       <w:bookmarkStart w:id="0" w:name="_GoBack"/>
       <w:bookmarkEnd w:id="0"/>
@@ -3625,7 +3215,7 @@
 </file>
 
 <file path=customXml/itemProps1.xml><?xml version="1.0" encoding="utf-8"?>
-<ds:datastoreItem xmlns:ds="http://schemas.openxmlformats.org/officeDocument/2006/customXml" ds:itemID="{CE602FC4-EF57-4A4E-8CF4-FCD1DFCAD0EA}">
+<ds:datastoreItem xmlns:ds="http://schemas.openxmlformats.org/officeDocument/2006/customXml" ds:itemID="{EC6C84AF-747C-44C4-9C09-36B3680D5628}">
   <ds:schemaRefs>
     <ds:schemaRef ds:uri="http://schemas.openxmlformats.org/officeDocument/2006/bibliography"/>
   </ds:schemaRefs>

</xml_diff>